<commit_message>
12.18 - Labphon 20
</commit_message>
<xml_diff>
--- a/Rsabatello_Thesis.docx
+++ b/Rsabatello_Thesis.docx
@@ -1,6 +1,6 @@
 
 <file path=word/document.xml><?xml version="1.0" encoding="utf-8"?>
-<w:document xmlns:wpc="http://schemas.microsoft.com/office/word/2010/wordprocessingCanvas" xmlns:cx="http://schemas.microsoft.com/office/drawing/2014/chartex" xmlns:cx1="http://schemas.microsoft.com/office/drawing/2015/9/8/chartex" xmlns:cx2="http://schemas.microsoft.com/office/drawing/2015/10/21/chartex" xmlns:cx3="http://schemas.microsoft.com/office/drawing/2016/5/9/chartex" xmlns:cx4="http://schemas.microsoft.com/office/drawing/2016/5/10/chartex" xmlns:cx5="http://schemas.microsoft.com/office/drawing/2016/5/11/chartex" xmlns:cx6="http://schemas.microsoft.com/office/drawing/2016/5/12/chartex" xmlns:cx7="http://schemas.microsoft.com/office/drawing/2016/5/13/chartex" xmlns:cx8="http://schemas.microsoft.com/office/drawing/2016/5/14/chartex" xmlns:mc="http://schemas.openxmlformats.org/markup-compatibility/2006" xmlns:aink="http://schemas.microsoft.com/office/drawing/2016/ink" xmlns:am3d="http://schemas.microsoft.com/office/drawing/2017/model3d" xmlns:o="urn:schemas-microsoft-com:office:office" xmlns:oel="http://schemas.microsoft.com/office/2019/extlst" xmlns:r="http://schemas.openxmlformats.org/officeDocument/2006/relationships" xmlns:m="http://schemas.openxmlformats.org/officeDocument/2006/math" xmlns:v="urn:schemas-microsoft-com:vml" xmlns:wp14="http://schemas.microsoft.com/office/word/2010/wordprocessingDrawing" xmlns:wp="http://schemas.openxmlformats.org/drawingml/2006/wordprocessingDrawing" xmlns:w10="urn:schemas-microsoft-com:office:word" xmlns:w="http://schemas.openxmlformats.org/wordprocessingml/2006/main" xmlns:w14="http://schemas.microsoft.com/office/word/2010/wordml" xmlns:w15="http://schemas.microsoft.com/office/word/2012/wordml" xmlns:w16cex="http://schemas.microsoft.com/office/word/2018/wordml/cex" xmlns:w16cid="http://schemas.microsoft.com/office/word/2016/wordml/cid" xmlns:w16="http://schemas.microsoft.com/office/word/2018/wordml" xmlns:w16du="http://schemas.microsoft.com/office/word/2023/wordml/word16du" xmlns:w16sdtdh="http://schemas.microsoft.com/office/word/2020/wordml/sdtdatahash" xmlns:w16se="http://schemas.microsoft.com/office/word/2015/wordml/symex" xmlns:wpg="http://schemas.microsoft.com/office/word/2010/wordprocessingGroup" xmlns:wpi="http://schemas.microsoft.com/office/word/2010/wordprocessingInk" xmlns:wne="http://schemas.microsoft.com/office/word/2006/wordml" xmlns:wps="http://schemas.microsoft.com/office/word/2010/wordprocessingShape" mc:Ignorable="w14 w15 w16se w16cid w16 w16cex w16sdtdh w16du wp14">
+<w:document xmlns:wpc="http://schemas.microsoft.com/office/word/2010/wordprocessingCanvas" xmlns:cx="http://schemas.microsoft.com/office/drawing/2014/chartex" xmlns:cx1="http://schemas.microsoft.com/office/drawing/2015/9/8/chartex" xmlns:cx2="http://schemas.microsoft.com/office/drawing/2015/10/21/chartex" xmlns:cx3="http://schemas.microsoft.com/office/drawing/2016/5/9/chartex" xmlns:cx4="http://schemas.microsoft.com/office/drawing/2016/5/10/chartex" xmlns:cx5="http://schemas.microsoft.com/office/drawing/2016/5/11/chartex" xmlns:cx6="http://schemas.microsoft.com/office/drawing/2016/5/12/chartex" xmlns:cx7="http://schemas.microsoft.com/office/drawing/2016/5/13/chartex" xmlns:cx8="http://schemas.microsoft.com/office/drawing/2016/5/14/chartex" xmlns:mc="http://schemas.openxmlformats.org/markup-compatibility/2006" xmlns:aink="http://schemas.microsoft.com/office/drawing/2016/ink" xmlns:am3d="http://schemas.microsoft.com/office/drawing/2017/model3d" xmlns:o="urn:schemas-microsoft-com:office:office" xmlns:oel="http://schemas.microsoft.com/office/2019/extlst" xmlns:r="http://schemas.openxmlformats.org/officeDocument/2006/relationships" xmlns:m="http://schemas.openxmlformats.org/officeDocument/2006/math" xmlns:v="urn:schemas-microsoft-com:vml" xmlns:wp14="http://schemas.microsoft.com/office/word/2010/wordprocessingDrawing" xmlns:wp="http://schemas.openxmlformats.org/drawingml/2006/wordprocessingDrawing" xmlns:w10="urn:schemas-microsoft-com:office:word" xmlns:w="http://schemas.openxmlformats.org/wordprocessingml/2006/main" xmlns:w14="http://schemas.microsoft.com/office/word/2010/wordml" xmlns:w15="http://schemas.microsoft.com/office/word/2012/wordml" xmlns:w16cex="http://schemas.microsoft.com/office/word/2018/wordml/cex" xmlns:w16cid="http://schemas.microsoft.com/office/word/2016/wordml/cid" xmlns:w16="http://schemas.microsoft.com/office/word/2018/wordml" xmlns:w16du="http://schemas.microsoft.com/office/word/2023/wordml/word16du" xmlns:w16sdtdh="http://schemas.microsoft.com/office/word/2020/wordml/sdtdatahash" xmlns:w16sdtfl="http://schemas.microsoft.com/office/word/2024/wordml/sdtformatlock" xmlns:w16se="http://schemas.microsoft.com/office/word/2015/wordml/symex" xmlns:wpg="http://schemas.microsoft.com/office/word/2010/wordprocessingGroup" xmlns:wpi="http://schemas.microsoft.com/office/word/2010/wordprocessingInk" xmlns:wne="http://schemas.microsoft.com/office/word/2006/wordml" xmlns:wps="http://schemas.microsoft.com/office/word/2010/wordprocessingShape" mc:Ignorable="w14 w15 w16se w16cid w16 w16cex w16sdtdh w16sdtfl w16du wp14">
   <w:background w:color="FFFFFF" w:themeColor="background1"/>
   <w:body>
     <w:p>
@@ -629,7 +629,25 @@
           <w:sz w:val="20"/>
           <w:szCs w:val="20"/>
         </w:rPr>
-        <w:t>learn how talkers speak, and then apply this information to construct expectations about speech they encounter in the future (Kleinschmidt &amp; Jaeger, 2015). This cognitive process often occurs without the listener even noticing. However, the absence of awareness brings into question potential limitations of this ability</w:t>
+        <w:t xml:space="preserve">learn how talkers </w:t>
+      </w:r>
+      <w:proofErr w:type="gramStart"/>
+      <w:r>
+        <w:rPr>
+          <w:rFonts w:ascii="Times New Roman" w:hAnsi="Times New Roman" w:cs="Times New Roman"/>
+          <w:sz w:val="20"/>
+          <w:szCs w:val="20"/>
+        </w:rPr>
+        <w:t>speak, and</w:t>
+      </w:r>
+      <w:proofErr w:type="gramEnd"/>
+      <w:r>
+        <w:rPr>
+          <w:rFonts w:ascii="Times New Roman" w:hAnsi="Times New Roman" w:cs="Times New Roman"/>
+          <w:sz w:val="20"/>
+          <w:szCs w:val="20"/>
+        </w:rPr>
+        <w:t xml:space="preserve"> then apply this information to construct expectations about speech they encounter in the future (Kleinschmidt &amp; Jaeger, 2015). This cognitive process often occurs without the listener even noticing. However, the absence of awareness brings into question potential limitations of this ability</w:t>
       </w:r>
       <w:r>
         <w:rPr>
@@ -911,7 +929,25 @@
           <w:sz w:val="20"/>
           <w:szCs w:val="20"/>
         </w:rPr>
-        <w:t xml:space="preserve"> talker was replaced with an environmental sound (e.g., a doorbell) and the participant was asked to identify this sound. However, when the lexical recognition task was performed for the </w:t>
+        <w:t xml:space="preserve"> </w:t>
+      </w:r>
+      <w:proofErr w:type="gramStart"/>
+      <w:r>
+        <w:rPr>
+          <w:rFonts w:ascii="Times New Roman" w:hAnsi="Times New Roman" w:cs="Times New Roman"/>
+          <w:sz w:val="20"/>
+          <w:szCs w:val="20"/>
+        </w:rPr>
+        <w:t>talker</w:t>
+      </w:r>
+      <w:proofErr w:type="gramEnd"/>
+      <w:r>
+        <w:rPr>
+          <w:rFonts w:ascii="Times New Roman" w:hAnsi="Times New Roman" w:cs="Times New Roman"/>
+          <w:sz w:val="20"/>
+          <w:szCs w:val="20"/>
+        </w:rPr>
+        <w:t xml:space="preserve"> was replaced with an environmental sound (e.g., a doorbell) and the participant was asked to identify this sound. However, when the lexical recognition task was performed for the </w:t>
       </w:r>
       <w:r>
         <w:rPr>
@@ -1478,15 +1514,7 @@
           <w:sz w:val="20"/>
           <w:szCs w:val="20"/>
         </w:rPr>
-        <w:t>e aforementioned</w:t>
-      </w:r>
-      <w:r>
-        <w:rPr>
-          <w:rFonts w:ascii="Times New Roman" w:hAnsi="Times New Roman" w:cs="Times New Roman"/>
-          <w:sz w:val="20"/>
-          <w:szCs w:val="20"/>
-        </w:rPr>
-        <w:t xml:space="preserve"> paper to measure if listeners have learned to expect the atypical pronunciation from one or both talkers. Removing the SOA between the two talkers introduced in the original paper also negates the potential influence of order on a listeners’ ability to </w:t>
+        <w:t xml:space="preserve">e </w:t>
       </w:r>
       <w:proofErr w:type="gramStart"/>
       <w:r>
@@ -1495,6 +1523,50 @@
           <w:sz w:val="20"/>
           <w:szCs w:val="20"/>
         </w:rPr>
+        <w:t>aforementioned</w:t>
+      </w:r>
+      <w:r>
+        <w:rPr>
+          <w:rFonts w:ascii="Times New Roman" w:hAnsi="Times New Roman" w:cs="Times New Roman"/>
+          <w:sz w:val="20"/>
+          <w:szCs w:val="20"/>
+        </w:rPr>
+        <w:t xml:space="preserve"> paper</w:t>
+      </w:r>
+      <w:proofErr w:type="gramEnd"/>
+      <w:r>
+        <w:rPr>
+          <w:rFonts w:ascii="Times New Roman" w:hAnsi="Times New Roman" w:cs="Times New Roman"/>
+          <w:sz w:val="20"/>
+          <w:szCs w:val="20"/>
+        </w:rPr>
+        <w:t xml:space="preserve"> to measure if listeners have learned to expect the atypical pronunciation from one or both </w:t>
+      </w:r>
+      <w:proofErr w:type="gramStart"/>
+      <w:r>
+        <w:rPr>
+          <w:rFonts w:ascii="Times New Roman" w:hAnsi="Times New Roman" w:cs="Times New Roman"/>
+          <w:sz w:val="20"/>
+          <w:szCs w:val="20"/>
+        </w:rPr>
+        <w:t>talkers</w:t>
+      </w:r>
+      <w:proofErr w:type="gramEnd"/>
+      <w:r>
+        <w:rPr>
+          <w:rFonts w:ascii="Times New Roman" w:hAnsi="Times New Roman" w:cs="Times New Roman"/>
+          <w:sz w:val="20"/>
+          <w:szCs w:val="20"/>
+        </w:rPr>
+        <w:t xml:space="preserve">. Removing the SOA between the two talkers introduced in the original paper also negates the potential influence of order on a listeners’ ability to </w:t>
+      </w:r>
+      <w:proofErr w:type="gramStart"/>
+      <w:r>
+        <w:rPr>
+          <w:rFonts w:ascii="Times New Roman" w:hAnsi="Times New Roman" w:cs="Times New Roman"/>
+          <w:sz w:val="20"/>
+          <w:szCs w:val="20"/>
+        </w:rPr>
         <w:t>hone in on</w:t>
       </w:r>
       <w:proofErr w:type="gramEnd"/>
@@ -1521,7 +1593,7 @@
           <w:sz w:val="20"/>
           <w:szCs w:val="20"/>
         </w:rPr>
-        <w:t xml:space="preserve">The goal of this experiment is to investigate the automaticity of speech perception adaptation; specifically, how does directing attention to one talker compete with adaption to a second talker when both are speaking at the same time. If we </w:t>
+        <w:t xml:space="preserve">The goal of this experiment is to investigate the automaticity of speech perception adaptation; specifically, how does directing attention to one talker </w:t>
       </w:r>
       <w:proofErr w:type="gramStart"/>
       <w:r>
@@ -1530,6 +1602,42 @@
           <w:sz w:val="20"/>
           <w:szCs w:val="20"/>
         </w:rPr>
+        <w:t>compete</w:t>
+      </w:r>
+      <w:proofErr w:type="gramEnd"/>
+      <w:r>
+        <w:rPr>
+          <w:rFonts w:ascii="Times New Roman" w:hAnsi="Times New Roman" w:cs="Times New Roman"/>
+          <w:sz w:val="20"/>
+          <w:szCs w:val="20"/>
+        </w:rPr>
+        <w:t xml:space="preserve"> with </w:t>
+      </w:r>
+      <w:proofErr w:type="gramStart"/>
+      <w:r>
+        <w:rPr>
+          <w:rFonts w:ascii="Times New Roman" w:hAnsi="Times New Roman" w:cs="Times New Roman"/>
+          <w:sz w:val="20"/>
+          <w:szCs w:val="20"/>
+        </w:rPr>
+        <w:t>adaption</w:t>
+      </w:r>
+      <w:proofErr w:type="gramEnd"/>
+      <w:r>
+        <w:rPr>
+          <w:rFonts w:ascii="Times New Roman" w:hAnsi="Times New Roman" w:cs="Times New Roman"/>
+          <w:sz w:val="20"/>
+          <w:szCs w:val="20"/>
+        </w:rPr>
+        <w:t xml:space="preserve"> to a second talker when both are speaking at the same time. If we </w:t>
+      </w:r>
+      <w:proofErr w:type="gramStart"/>
+      <w:r>
+        <w:rPr>
+          <w:rFonts w:ascii="Times New Roman" w:hAnsi="Times New Roman" w:cs="Times New Roman"/>
+          <w:sz w:val="20"/>
+          <w:szCs w:val="20"/>
+        </w:rPr>
         <w:t>are able to</w:t>
       </w:r>
       <w:proofErr w:type="gramEnd"/>
@@ -1628,7 +1736,16 @@
           <w:sz w:val="20"/>
           <w:szCs w:val="20"/>
         </w:rPr>
-        <w:t xml:space="preserve"> a lexical </w:t>
+        <w:t xml:space="preserve"> a </w:t>
+      </w:r>
+      <w:proofErr w:type="gramStart"/>
+      <w:r>
+        <w:rPr>
+          <w:rFonts w:ascii="Times New Roman" w:hAnsi="Times New Roman" w:cs="Times New Roman"/>
+          <w:sz w:val="20"/>
+          <w:szCs w:val="20"/>
+        </w:rPr>
+        <w:t xml:space="preserve">lexical </w:t>
       </w:r>
       <w:r>
         <w:rPr>
@@ -1638,13 +1755,32 @@
         </w:rPr>
         <w:t>decision</w:t>
       </w:r>
-      <w:r>
-        <w:rPr>
-          <w:rFonts w:ascii="Times New Roman" w:hAnsi="Times New Roman" w:cs="Times New Roman"/>
-          <w:sz w:val="20"/>
-          <w:szCs w:val="20"/>
-        </w:rPr>
-        <w:t xml:space="preserve"> task for one of these talkers (referred to as the Attended Talker henceforth), and then we will compare participants’ adaptation to both the Attended Talker and the Unattended Talker. If perceptual adaptation requires a listener to be attending to the talker, then we would expect participants to only adapt to the attended talker. If perceptual adaptation does not require attention directed towards a given talker, then we would expect participants to exhibit adaptation for both talkers. We would </w:t>
+      <w:proofErr w:type="gramEnd"/>
+      <w:r>
+        <w:rPr>
+          <w:rFonts w:ascii="Times New Roman" w:hAnsi="Times New Roman" w:cs="Times New Roman"/>
+          <w:sz w:val="20"/>
+          <w:szCs w:val="20"/>
+        </w:rPr>
+        <w:t xml:space="preserve"> task for one of these talkers (referred to as the Attended Talker henceforth), and then we will compare participants’ adaptation to both the Attended Talker and the Unattended Talker. If perceptual adaptation requires a listener to be attending to the talker, then we would expect participants to only adapt to the attended talker. If perceptual adaptation does not require attention directed towards a given talker, then we would expect participants to exhibit adaptation for both </w:t>
+      </w:r>
+      <w:proofErr w:type="gramStart"/>
+      <w:r>
+        <w:rPr>
+          <w:rFonts w:ascii="Times New Roman" w:hAnsi="Times New Roman" w:cs="Times New Roman"/>
+          <w:sz w:val="20"/>
+          <w:szCs w:val="20"/>
+        </w:rPr>
+        <w:t>talkers</w:t>
+      </w:r>
+      <w:proofErr w:type="gramEnd"/>
+      <w:r>
+        <w:rPr>
+          <w:rFonts w:ascii="Times New Roman" w:hAnsi="Times New Roman" w:cs="Times New Roman"/>
+          <w:sz w:val="20"/>
+          <w:szCs w:val="20"/>
+        </w:rPr>
+        <w:t xml:space="preserve">. We would </w:t>
       </w:r>
       <w:r>
         <w:rPr>
@@ -1716,7 +1852,25 @@
           <w:sz w:val="20"/>
           <w:szCs w:val="20"/>
         </w:rPr>
-        <w:t xml:space="preserve"> due to no perceptual adaptation being observed for either talker, then this finding might lend support for the types of cognitive resources employed for word recognition and perceptual adaptation. Regardless of the findings, our results could have</w:t>
+        <w:t xml:space="preserve"> due to no perceptual adaptation being observed for either </w:t>
+      </w:r>
+      <w:proofErr w:type="gramStart"/>
+      <w:r>
+        <w:rPr>
+          <w:rFonts w:ascii="Times New Roman" w:hAnsi="Times New Roman" w:cs="Times New Roman"/>
+          <w:sz w:val="20"/>
+          <w:szCs w:val="20"/>
+        </w:rPr>
+        <w:t>talker</w:t>
+      </w:r>
+      <w:proofErr w:type="gramEnd"/>
+      <w:r>
+        <w:rPr>
+          <w:rFonts w:ascii="Times New Roman" w:hAnsi="Times New Roman" w:cs="Times New Roman"/>
+          <w:sz w:val="20"/>
+          <w:szCs w:val="20"/>
+        </w:rPr>
+        <w:t>, then this finding might lend support for the types of cognitive resources employed for word recognition and perceptual adaptation. Regardless of the findings, our results could have</w:t>
       </w:r>
       <w:r>
         <w:rPr>
@@ -1934,7 +2088,25 @@
           <w:sz w:val="20"/>
           <w:szCs w:val="20"/>
         </w:rPr>
-        <w:t>one talker (referred to as the Attended Talker henceforth), and then we will compare participants’ adaptation to both the Attended Talker and the Unattended Talker. If perceptual adaptation requires a listener to be attending to the talker, then we would expect participants to only adapt to the attended talker. If perceptual adaptation does not require attention directed towards a given talker, then we would expect participants to exhibit adaptation for both talkers.</w:t>
+        <w:t xml:space="preserve">one talker (referred to as the Attended Talker henceforth), and then we will compare participants’ adaptation to both the Attended Talker and the Unattended Talker. If perceptual adaptation requires a listener to be attending to the talker, then we would expect participants to only adapt to the attended talker. If perceptual adaptation does not require attention directed towards a given talker, then we would expect participants to exhibit adaptation for both </w:t>
+      </w:r>
+      <w:proofErr w:type="gramStart"/>
+      <w:r>
+        <w:rPr>
+          <w:rFonts w:ascii="Times New Roman" w:hAnsi="Times New Roman" w:cs="Times New Roman"/>
+          <w:sz w:val="20"/>
+          <w:szCs w:val="20"/>
+        </w:rPr>
+        <w:t>talkers</w:t>
+      </w:r>
+      <w:proofErr w:type="gramEnd"/>
+      <w:r>
+        <w:rPr>
+          <w:rFonts w:ascii="Times New Roman" w:hAnsi="Times New Roman" w:cs="Times New Roman"/>
+          <w:sz w:val="20"/>
+          <w:szCs w:val="20"/>
+        </w:rPr>
+        <w:t>.</w:t>
       </w:r>
     </w:p>
     <w:p>
@@ -2850,7 +3022,16 @@
           <w:sz w:val="20"/>
           <w:szCs w:val="20"/>
         </w:rPr>
-        <w:t xml:space="preserve"> Word + ?</w:t>
+        <w:t xml:space="preserve"> Word </w:t>
+      </w:r>
+      <w:proofErr w:type="gramStart"/>
+      <w:r>
+        <w:rPr>
+          <w:rFonts w:ascii="Times New Roman" w:hAnsi="Times New Roman" w:cs="Times New Roman"/>
+          <w:sz w:val="20"/>
+          <w:szCs w:val="20"/>
+        </w:rPr>
+        <w:t>+ ?</w:t>
       </w:r>
       <w:proofErr w:type="spellStart"/>
       <w:r>
@@ -2862,6 +3043,7 @@
         <w:t>sh</w:t>
       </w:r>
       <w:proofErr w:type="spellEnd"/>
+      <w:proofErr w:type="gramEnd"/>
       <w:r>
         <w:rPr>
           <w:rFonts w:ascii="Times New Roman" w:hAnsi="Times New Roman" w:cs="Times New Roman"/>
@@ -3660,7 +3842,16 @@
           <w:sz w:val="20"/>
           <w:szCs w:val="20"/>
         </w:rPr>
-        <w:t>ords and ?</w:t>
+        <w:t xml:space="preserve">ords </w:t>
+      </w:r>
+      <w:proofErr w:type="gramStart"/>
+      <w:r>
+        <w:rPr>
+          <w:rFonts w:ascii="Times New Roman" w:hAnsi="Times New Roman" w:cs="Times New Roman"/>
+          <w:sz w:val="20"/>
+          <w:szCs w:val="20"/>
+        </w:rPr>
+        <w:t>and ?</w:t>
       </w:r>
       <w:proofErr w:type="spellStart"/>
       <w:r>
@@ -3672,6 +3863,7 @@
         <w:t>sh</w:t>
       </w:r>
       <w:proofErr w:type="spellEnd"/>
+      <w:proofErr w:type="gramEnd"/>
       <w:r>
         <w:rPr>
           <w:rFonts w:ascii="Times New Roman" w:hAnsi="Times New Roman" w:cs="Times New Roman"/>
@@ -3896,16 +4088,7 @@
           <w:sz w:val="20"/>
           <w:szCs w:val="20"/>
         </w:rPr>
-        <w:t xml:space="preserve"> </w:t>
-      </w:r>
-      <w:proofErr w:type="spellStart"/>
-      <w:r>
-        <w:rPr>
-          <w:rFonts w:ascii="Times New Roman" w:hAnsi="Times New Roman" w:cs="Times New Roman"/>
-          <w:sz w:val="20"/>
-          <w:szCs w:val="20"/>
-        </w:rPr>
-        <w:t>Ambi</w:t>
+        <w:t xml:space="preserve"> Ambi</w:t>
       </w:r>
       <w:r>
         <w:rPr>
@@ -3923,16 +4106,7 @@
           <w:sz w:val="20"/>
           <w:szCs w:val="20"/>
         </w:rPr>
-        <w:t>on</w:t>
-      </w:r>
-      <w:proofErr w:type="spellEnd"/>
-      <w:r>
-        <w:rPr>
-          <w:rFonts w:ascii="Times New Roman" w:hAnsi="Times New Roman" w:cs="Times New Roman"/>
-          <w:sz w:val="20"/>
-          <w:szCs w:val="20"/>
-        </w:rPr>
-        <w:t>, pronounce /</w:t>
+        <w:t>on, pronounce /</w:t>
       </w:r>
       <w:proofErr w:type="spellStart"/>
       <w:r>
@@ -4368,7 +4542,25 @@
           <w:sz w:val="20"/>
           <w:szCs w:val="20"/>
         </w:rPr>
-        <w:t xml:space="preserve"> were transformed</w:t>
+        <w:t xml:space="preserve"> </w:t>
+      </w:r>
+      <w:proofErr w:type="gramStart"/>
+      <w:r>
+        <w:rPr>
+          <w:rFonts w:ascii="Times New Roman" w:hAnsi="Times New Roman" w:cs="Times New Roman"/>
+          <w:sz w:val="20"/>
+          <w:szCs w:val="20"/>
+        </w:rPr>
+        <w:t>were</w:t>
+      </w:r>
+      <w:proofErr w:type="gramEnd"/>
+      <w:r>
+        <w:rPr>
+          <w:rFonts w:ascii="Times New Roman" w:hAnsi="Times New Roman" w:cs="Times New Roman"/>
+          <w:sz w:val="20"/>
+          <w:szCs w:val="20"/>
+        </w:rPr>
+        <w:t xml:space="preserve"> transformed</w:t>
       </w:r>
       <w:r>
         <w:rPr>
@@ -4671,7 +4863,16 @@
           <w:sz w:val="20"/>
           <w:szCs w:val="20"/>
         </w:rPr>
-        <w:t xml:space="preserve"> Word/?</w:t>
+        <w:t xml:space="preserve"> Word</w:t>
+      </w:r>
+      <w:proofErr w:type="gramStart"/>
+      <w:r>
+        <w:rPr>
+          <w:rFonts w:ascii="Times New Roman" w:hAnsi="Times New Roman" w:cs="Times New Roman"/>
+          <w:sz w:val="20"/>
+          <w:szCs w:val="20"/>
+        </w:rPr>
+        <w:t>/?</w:t>
       </w:r>
       <w:proofErr w:type="spellStart"/>
       <w:r>
@@ -4683,6 +4884,7 @@
         <w:t>sh</w:t>
       </w:r>
       <w:proofErr w:type="spellEnd"/>
+      <w:proofErr w:type="gramEnd"/>
       <w:r>
         <w:rPr>
           <w:rFonts w:ascii="Times New Roman" w:hAnsi="Times New Roman" w:cs="Times New Roman"/>
@@ -4739,7 +4941,16 @@
           <w:sz w:val="20"/>
           <w:szCs w:val="20"/>
         </w:rPr>
-        <w:t xml:space="preserve"> Words  and ?</w:t>
+        <w:t xml:space="preserve"> </w:t>
+      </w:r>
+      <w:proofErr w:type="gramStart"/>
+      <w:r>
+        <w:rPr>
+          <w:rFonts w:ascii="Times New Roman" w:hAnsi="Times New Roman" w:cs="Times New Roman"/>
+          <w:sz w:val="20"/>
+          <w:szCs w:val="20"/>
+        </w:rPr>
+        <w:t>Words  and ?</w:t>
       </w:r>
       <w:proofErr w:type="spellStart"/>
       <w:r>
@@ -4751,6 +4962,7 @@
         <w:t>sh</w:t>
       </w:r>
       <w:proofErr w:type="spellEnd"/>
+      <w:proofErr w:type="gramEnd"/>
       <w:r>
         <w:rPr>
           <w:rFonts w:ascii="Times New Roman" w:hAnsi="Times New Roman" w:cs="Times New Roman"/>
@@ -5982,7 +6194,7 @@
           <w:sz w:val="20"/>
           <w:szCs w:val="20"/>
         </w:rPr>
-        <w:t xml:space="preserve">. </w:t>
+        <w:t xml:space="preserve"> </w:t>
       </w:r>
       <w:r>
         <w:rPr>
@@ -6311,7 +6523,16 @@
           <w:sz w:val="20"/>
           <w:szCs w:val="20"/>
         </w:rPr>
-        <w:t xml:space="preserve"> Words or ?</w:t>
+        <w:t xml:space="preserve"> Words </w:t>
+      </w:r>
+      <w:proofErr w:type="gramStart"/>
+      <w:r>
+        <w:rPr>
+          <w:rFonts w:ascii="Times New Roman" w:hAnsi="Times New Roman" w:cs="Times New Roman"/>
+          <w:sz w:val="20"/>
+          <w:szCs w:val="20"/>
+        </w:rPr>
+        <w:t>or ?</w:t>
       </w:r>
       <w:proofErr w:type="spellStart"/>
       <w:r>
@@ -6323,6 +6544,7 @@
         <w:t>sh</w:t>
       </w:r>
       <w:proofErr w:type="spellEnd"/>
+      <w:proofErr w:type="gramEnd"/>
       <w:r>
         <w:rPr>
           <w:rFonts w:ascii="Times New Roman" w:hAnsi="Times New Roman" w:cs="Times New Roman"/>
@@ -6784,7 +7006,25 @@
           <w:sz w:val="20"/>
           <w:szCs w:val="20"/>
         </w:rPr>
-        <w:t xml:space="preserve">oice as the S Words in Materials B (Talker A), and the ?s Words in Materials A </w:t>
+        <w:t xml:space="preserve">oice as the S Words in Materials B (Talker A), and </w:t>
+      </w:r>
+      <w:proofErr w:type="gramStart"/>
+      <w:r>
+        <w:rPr>
+          <w:rFonts w:ascii="Times New Roman" w:hAnsi="Times New Roman" w:cs="Times New Roman"/>
+          <w:sz w:val="20"/>
+          <w:szCs w:val="20"/>
+        </w:rPr>
+        <w:t>the ?s</w:t>
+      </w:r>
+      <w:proofErr w:type="gramEnd"/>
+      <w:r>
+        <w:rPr>
+          <w:rFonts w:ascii="Times New Roman" w:hAnsi="Times New Roman" w:cs="Times New Roman"/>
+          <w:sz w:val="20"/>
+          <w:szCs w:val="20"/>
+        </w:rPr>
+        <w:t xml:space="preserve"> Words in Materials A </w:t>
       </w:r>
       <w:r>
         <w:rPr>
@@ -7549,7 +7789,31 @@
                                 <w:sz w:val="16"/>
                                 <w:szCs w:val="16"/>
                               </w:rPr>
-                              <w:t xml:space="preserve"> sound and Talker B is assigned the ?s sound.</w:t>
+                              <w:t xml:space="preserve"> sound and Talker B is assigned </w:t>
+                            </w:r>
+                            <w:proofErr w:type="gramStart"/>
+                            <w:r>
+                              <w:rPr>
+                                <w:rFonts w:ascii="Times New Roman" w:eastAsia="Calibri" w:hAnsi="Times New Roman" w:cs="Times New Roman"/>
+                                <w:i/>
+                                <w:iCs/>
+                                <w:kern w:val="24"/>
+                                <w:sz w:val="16"/>
+                                <w:szCs w:val="16"/>
+                              </w:rPr>
+                              <w:t>the ?s</w:t>
+                            </w:r>
+                            <w:proofErr w:type="gramEnd"/>
+                            <w:r>
+                              <w:rPr>
+                                <w:rFonts w:ascii="Times New Roman" w:eastAsia="Calibri" w:hAnsi="Times New Roman" w:cs="Times New Roman"/>
+                                <w:i/>
+                                <w:iCs/>
+                                <w:kern w:val="24"/>
+                                <w:sz w:val="16"/>
+                                <w:szCs w:val="16"/>
+                              </w:rPr>
+                              <w:t xml:space="preserve"> sound.</w:t>
                             </w:r>
                             <w:r>
                               <w:rPr>
@@ -7865,7 +8129,25 @@
           <w:sz w:val="20"/>
           <w:szCs w:val="20"/>
         </w:rPr>
-        <w:t xml:space="preserve">), each talker presented in the experiment would produce a total of 20 Critical </w:t>
+        <w:t xml:space="preserve">), each </w:t>
+      </w:r>
+      <w:proofErr w:type="gramStart"/>
+      <w:r>
+        <w:rPr>
+          <w:rFonts w:ascii="Times New Roman" w:hAnsi="Times New Roman" w:cs="Times New Roman"/>
+          <w:sz w:val="20"/>
+          <w:szCs w:val="20"/>
+        </w:rPr>
+        <w:t>talker</w:t>
+      </w:r>
+      <w:proofErr w:type="gramEnd"/>
+      <w:r>
+        <w:rPr>
+          <w:rFonts w:ascii="Times New Roman" w:hAnsi="Times New Roman" w:cs="Times New Roman"/>
+          <w:sz w:val="20"/>
+          <w:szCs w:val="20"/>
+        </w:rPr>
+        <w:t xml:space="preserve"> presented in the experiment would produce a total of 20 Critical </w:t>
       </w:r>
       <w:r>
         <w:rPr>
@@ -7891,7 +8173,16 @@
           <w:sz w:val="20"/>
           <w:szCs w:val="20"/>
         </w:rPr>
-        <w:t xml:space="preserve"> Words for Talker B and all the ?</w:t>
+        <w:t xml:space="preserve"> Words for Talker B and all </w:t>
+      </w:r>
+      <w:proofErr w:type="gramStart"/>
+      <w:r>
+        <w:rPr>
+          <w:rFonts w:ascii="Times New Roman" w:hAnsi="Times New Roman" w:cs="Times New Roman"/>
+          <w:sz w:val="20"/>
+          <w:szCs w:val="20"/>
+        </w:rPr>
+        <w:t>the ?</w:t>
       </w:r>
       <w:proofErr w:type="spellStart"/>
       <w:r>
@@ -7903,6 +8194,7 @@
         <w:t>sh</w:t>
       </w:r>
       <w:proofErr w:type="spellEnd"/>
+      <w:proofErr w:type="gramEnd"/>
       <w:r>
         <w:rPr>
           <w:rFonts w:ascii="Times New Roman" w:hAnsi="Times New Roman" w:cs="Times New Roman"/>
@@ -7936,7 +8228,7 @@
           <w:szCs w:val="20"/>
         </w:rPr>
         <w:drawing>
-          <wp:anchor distT="0" distB="0" distL="114300" distR="114300" simplePos="0" relativeHeight="251761664" behindDoc="1" locked="0" layoutInCell="1" allowOverlap="1" wp14:anchorId="4B75A87D" wp14:editId="0F3B5ABD">
+          <wp:anchor distT="0" distB="0" distL="114300" distR="114300" simplePos="0" relativeHeight="251761664" behindDoc="1" locked="0" layoutInCell="1" allowOverlap="1" wp14:anchorId="4B75A87D" wp14:editId="3A4B7579">
             <wp:simplePos x="0" y="0"/>
             <wp:positionH relativeFrom="margin">
               <wp:posOffset>3599815</wp:posOffset>
@@ -8075,8 +8367,18 @@
           <w:sz w:val="20"/>
           <w:szCs w:val="20"/>
         </w:rPr>
-        <w:t>significantly impact</w:t>
-      </w:r>
+        <w:t xml:space="preserve">significantly </w:t>
+      </w:r>
+      <w:proofErr w:type="gramStart"/>
+      <w:r>
+        <w:rPr>
+          <w:rFonts w:ascii="Times New Roman" w:hAnsi="Times New Roman" w:cs="Times New Roman"/>
+          <w:sz w:val="20"/>
+          <w:szCs w:val="20"/>
+        </w:rPr>
+        <w:t>impact</w:t>
+      </w:r>
+      <w:proofErr w:type="gramEnd"/>
       <w:r>
         <w:rPr>
           <w:rFonts w:ascii="Times New Roman" w:hAnsi="Times New Roman" w:cs="Times New Roman"/>
@@ -9131,7 +9433,7 @@
           <w:szCs w:val="20"/>
         </w:rPr>
         <w:drawing>
-          <wp:anchor distT="0" distB="0" distL="114300" distR="114300" simplePos="0" relativeHeight="251764736" behindDoc="0" locked="0" layoutInCell="1" allowOverlap="1" wp14:anchorId="015AA556" wp14:editId="0F216564">
+          <wp:anchor distT="0" distB="0" distL="114300" distR="114300" simplePos="0" relativeHeight="251764736" behindDoc="0" locked="0" layoutInCell="1" allowOverlap="1" wp14:anchorId="015AA556" wp14:editId="458C815C">
             <wp:simplePos x="0" y="0"/>
             <wp:positionH relativeFrom="margin">
               <wp:posOffset>1012190</wp:posOffset>
@@ -9209,8 +9511,18 @@
           <w:sz w:val="20"/>
           <w:szCs w:val="20"/>
         </w:rPr>
-        <w:t>(?s</w:t>
-      </w:r>
+        <w:t>(?s/?</w:t>
+      </w:r>
+      <w:proofErr w:type="spellStart"/>
+      <w:r>
+        <w:rPr>
+          <w:rFonts w:ascii="Times New Roman" w:hAnsi="Times New Roman" w:cs="Times New Roman"/>
+          <w:sz w:val="20"/>
+          <w:szCs w:val="20"/>
+        </w:rPr>
+        <w:t>sh</w:t>
+      </w:r>
+      <w:proofErr w:type="spellEnd"/>
       <w:proofErr w:type="gramEnd"/>
       <w:r>
         <w:rPr>
@@ -9218,7 +9530,23 @@
           <w:sz w:val="20"/>
           <w:szCs w:val="20"/>
         </w:rPr>
-        <w:t>/?</w:t>
+        <w:t>) Critical Item, 1 Un</w:t>
+      </w:r>
+      <w:r>
+        <w:rPr>
+          <w:rFonts w:ascii="Times New Roman" w:hAnsi="Times New Roman" w:cs="Times New Roman"/>
+          <w:sz w:val="20"/>
+          <w:szCs w:val="20"/>
+        </w:rPr>
+        <w:t>shifted</w:t>
+      </w:r>
+      <w:r>
+        <w:rPr>
+          <w:rFonts w:ascii="Times New Roman" w:hAnsi="Times New Roman" w:cs="Times New Roman"/>
+          <w:sz w:val="20"/>
+          <w:szCs w:val="20"/>
+        </w:rPr>
+        <w:t xml:space="preserve"> (</w:t>
       </w:r>
       <w:proofErr w:type="spellStart"/>
       <w:r>
@@ -9227,7 +9555,7 @@
           <w:sz w:val="20"/>
           <w:szCs w:val="20"/>
         </w:rPr>
-        <w:t>sh</w:t>
+        <w:t>Sh</w:t>
       </w:r>
       <w:proofErr w:type="spellEnd"/>
       <w:r>
@@ -9236,40 +9564,6 @@
           <w:sz w:val="20"/>
           <w:szCs w:val="20"/>
         </w:rPr>
-        <w:t>) Critical Item, 1 Un</w:t>
-      </w:r>
-      <w:r>
-        <w:rPr>
-          <w:rFonts w:ascii="Times New Roman" w:hAnsi="Times New Roman" w:cs="Times New Roman"/>
-          <w:sz w:val="20"/>
-          <w:szCs w:val="20"/>
-        </w:rPr>
-        <w:t>shifted</w:t>
-      </w:r>
-      <w:r>
-        <w:rPr>
-          <w:rFonts w:ascii="Times New Roman" w:hAnsi="Times New Roman" w:cs="Times New Roman"/>
-          <w:sz w:val="20"/>
-          <w:szCs w:val="20"/>
-        </w:rPr>
-        <w:t xml:space="preserve"> (</w:t>
-      </w:r>
-      <w:proofErr w:type="spellStart"/>
-      <w:r>
-        <w:rPr>
-          <w:rFonts w:ascii="Times New Roman" w:hAnsi="Times New Roman" w:cs="Times New Roman"/>
-          <w:sz w:val="20"/>
-          <w:szCs w:val="20"/>
-        </w:rPr>
-        <w:t>Sh</w:t>
-      </w:r>
-      <w:proofErr w:type="spellEnd"/>
-      <w:r>
-        <w:rPr>
-          <w:rFonts w:ascii="Times New Roman" w:hAnsi="Times New Roman" w:cs="Times New Roman"/>
-          <w:sz w:val="20"/>
-          <w:szCs w:val="20"/>
-        </w:rPr>
         <w:t>/S) Critical Item, 2 Filler Items from Set A, 2 Filler Items from Set B, and 2 Filler Items from Set C. The order of presentation of Items is randomized within each block.</w:t>
       </w:r>
       <w:r>
@@ -9294,7 +9588,25 @@
           <w:sz w:val="20"/>
           <w:szCs w:val="20"/>
         </w:rPr>
-        <w:t xml:space="preserve"> of the potential ten because we did not expect this factor to significantly impact our results.</w:t>
+        <w:t xml:space="preserve"> of the potential </w:t>
+      </w:r>
+      <w:proofErr w:type="gramStart"/>
+      <w:r>
+        <w:rPr>
+          <w:rFonts w:ascii="Times New Roman" w:hAnsi="Times New Roman" w:cs="Times New Roman"/>
+          <w:sz w:val="20"/>
+          <w:szCs w:val="20"/>
+        </w:rPr>
+        <w:t>ten</w:t>
+      </w:r>
+      <w:proofErr w:type="gramEnd"/>
+      <w:r>
+        <w:rPr>
+          <w:rFonts w:ascii="Times New Roman" w:hAnsi="Times New Roman" w:cs="Times New Roman"/>
+          <w:sz w:val="20"/>
+          <w:szCs w:val="20"/>
+        </w:rPr>
+        <w:t xml:space="preserve"> because we did not expect this factor to significantly impact our results.</w:t>
       </w:r>
       <w:r>
         <w:rPr>
@@ -9835,27 +10147,19 @@
           <w:sz w:val="20"/>
           <w:szCs w:val="20"/>
         </w:rPr>
-        <w:t>(?s</w:t>
-      </w:r>
+        <w:t>(?s/?</w:t>
+      </w:r>
+      <w:proofErr w:type="spellStart"/>
+      <w:r>
+        <w:rPr>
+          <w:rFonts w:ascii="Times New Roman" w:hAnsi="Times New Roman" w:cs="Times New Roman"/>
+          <w:sz w:val="20"/>
+          <w:szCs w:val="20"/>
+        </w:rPr>
+        <w:t>sh</w:t>
+      </w:r>
+      <w:proofErr w:type="spellEnd"/>
       <w:proofErr w:type="gramEnd"/>
-      <w:r>
-        <w:rPr>
-          <w:rFonts w:ascii="Times New Roman" w:hAnsi="Times New Roman" w:cs="Times New Roman"/>
-          <w:sz w:val="20"/>
-          <w:szCs w:val="20"/>
-        </w:rPr>
-        <w:t>/?</w:t>
-      </w:r>
-      <w:proofErr w:type="spellStart"/>
-      <w:r>
-        <w:rPr>
-          <w:rFonts w:ascii="Times New Roman" w:hAnsi="Times New Roman" w:cs="Times New Roman"/>
-          <w:sz w:val="20"/>
-          <w:szCs w:val="20"/>
-        </w:rPr>
-        <w:t>sh</w:t>
-      </w:r>
-      <w:proofErr w:type="spellEnd"/>
       <w:r>
         <w:rPr>
           <w:rFonts w:ascii="Times New Roman" w:hAnsi="Times New Roman" w:cs="Times New Roman"/>
@@ -10210,7 +10514,25 @@
           <w:sz w:val="20"/>
           <w:szCs w:val="20"/>
         </w:rPr>
-        <w:t xml:space="preserve">articipants had not participated in any other experiments launched by the Human Language Processing Lab on Prolific. </w:t>
+        <w:t xml:space="preserve">articipants </w:t>
+      </w:r>
+      <w:proofErr w:type="gramStart"/>
+      <w:r>
+        <w:rPr>
+          <w:rFonts w:ascii="Times New Roman" w:hAnsi="Times New Roman" w:cs="Times New Roman"/>
+          <w:sz w:val="20"/>
+          <w:szCs w:val="20"/>
+        </w:rPr>
+        <w:t>had not participated</w:t>
+      </w:r>
+      <w:proofErr w:type="gramEnd"/>
+      <w:r>
+        <w:rPr>
+          <w:rFonts w:ascii="Times New Roman" w:hAnsi="Times New Roman" w:cs="Times New Roman"/>
+          <w:sz w:val="20"/>
+          <w:szCs w:val="20"/>
+        </w:rPr>
+        <w:t xml:space="preserve"> in any other experiments launched by the Human Language Processing Lab on Prolific. </w:t>
       </w:r>
     </w:p>
     <w:p>
@@ -10403,7 +10725,25 @@
           <w:sz w:val="20"/>
           <w:szCs w:val="20"/>
         </w:rPr>
-        <w:t xml:space="preserve"> were required to </w:t>
+        <w:t xml:space="preserve"> </w:t>
+      </w:r>
+      <w:proofErr w:type="gramStart"/>
+      <w:r>
+        <w:rPr>
+          <w:rFonts w:ascii="Times New Roman" w:hAnsi="Times New Roman" w:cs="Times New Roman"/>
+          <w:sz w:val="20"/>
+          <w:szCs w:val="20"/>
+        </w:rPr>
+        <w:t>were</w:t>
+      </w:r>
+      <w:proofErr w:type="gramEnd"/>
+      <w:r>
+        <w:rPr>
+          <w:rFonts w:ascii="Times New Roman" w:hAnsi="Times New Roman" w:cs="Times New Roman"/>
+          <w:sz w:val="20"/>
+          <w:szCs w:val="20"/>
+        </w:rPr>
+        <w:t xml:space="preserve"> required to </w:t>
       </w:r>
       <w:r>
         <w:rPr>
@@ -10536,7 +10876,25 @@
           <w:sz w:val="20"/>
           <w:szCs w:val="20"/>
         </w:rPr>
-        <w:t>These instructions were followed by a 6-trial 3-AFC tone comparison task (Woods et al., 2017) to confirm that participants were using proper, functional hardware. To continue to the experiment, participants were required to correctly identify the softest tone in five of the six trials.</w:t>
+        <w:t xml:space="preserve">These instructions were followed by a 6-trial 3-AFC tone comparison task (Woods et al., 2017) to confirm that participants were using proper, functional hardware. To </w:t>
+      </w:r>
+      <w:proofErr w:type="gramStart"/>
+      <w:r>
+        <w:rPr>
+          <w:rFonts w:ascii="Times New Roman" w:hAnsi="Times New Roman" w:cs="Times New Roman"/>
+          <w:sz w:val="20"/>
+          <w:szCs w:val="20"/>
+        </w:rPr>
+        <w:t>continue to</w:t>
+      </w:r>
+      <w:proofErr w:type="gramEnd"/>
+      <w:r>
+        <w:rPr>
+          <w:rFonts w:ascii="Times New Roman" w:hAnsi="Times New Roman" w:cs="Times New Roman"/>
+          <w:sz w:val="20"/>
+          <w:szCs w:val="20"/>
+        </w:rPr>
+        <w:t xml:space="preserve"> the experiment, participants were required to correctly identify the softest tone in five of the six trials.</w:t>
       </w:r>
       <w:r>
         <w:rPr>
@@ -10582,7 +10940,25 @@
           <w:sz w:val="20"/>
           <w:szCs w:val="20"/>
         </w:rPr>
-        <w:t xml:space="preserve">A total of 131 participants engaged with this study on Prolific. Of these participants, </w:t>
+        <w:t xml:space="preserve">A total of 131 participants engaged </w:t>
+      </w:r>
+      <w:proofErr w:type="gramStart"/>
+      <w:r>
+        <w:rPr>
+          <w:rFonts w:ascii="Times New Roman" w:hAnsi="Times New Roman" w:cs="Times New Roman"/>
+          <w:sz w:val="20"/>
+          <w:szCs w:val="20"/>
+        </w:rPr>
+        <w:t>with</w:t>
+      </w:r>
+      <w:proofErr w:type="gramEnd"/>
+      <w:r>
+        <w:rPr>
+          <w:rFonts w:ascii="Times New Roman" w:hAnsi="Times New Roman" w:cs="Times New Roman"/>
+          <w:sz w:val="20"/>
+          <w:szCs w:val="20"/>
+        </w:rPr>
+        <w:t xml:space="preserve"> this study on Prolific. Of these participants, </w:t>
       </w:r>
       <w:r>
         <w:rPr>
@@ -10672,13 +11048,23 @@
         </w:rPr>
         <w:t xml:space="preserve"> may be </w:t>
       </w:r>
-      <w:r>
-        <w:rPr>
-          <w:rFonts w:ascii="Times New Roman" w:hAnsi="Times New Roman" w:cs="Times New Roman"/>
-          <w:sz w:val="20"/>
-          <w:szCs w:val="20"/>
-        </w:rPr>
-        <w:t xml:space="preserve">due participants </w:t>
+      <w:proofErr w:type="gramStart"/>
+      <w:r>
+        <w:rPr>
+          <w:rFonts w:ascii="Times New Roman" w:hAnsi="Times New Roman" w:cs="Times New Roman"/>
+          <w:sz w:val="20"/>
+          <w:szCs w:val="20"/>
+        </w:rPr>
+        <w:t>due</w:t>
+      </w:r>
+      <w:proofErr w:type="gramEnd"/>
+      <w:r>
+        <w:rPr>
+          <w:rFonts w:ascii="Times New Roman" w:hAnsi="Times New Roman" w:cs="Times New Roman"/>
+          <w:sz w:val="20"/>
+          <w:szCs w:val="20"/>
+        </w:rPr>
+        <w:t xml:space="preserve"> participants </w:t>
       </w:r>
       <w:r>
         <w:rPr>
@@ -11173,7 +11559,25 @@
           <w:sz w:val="20"/>
           <w:szCs w:val="20"/>
         </w:rPr>
-        <w:t xml:space="preserve">articipants were given feedback if they selected the correct response. </w:t>
+        <w:t xml:space="preserve">articipants were given </w:t>
+      </w:r>
+      <w:proofErr w:type="gramStart"/>
+      <w:r>
+        <w:rPr>
+          <w:rFonts w:ascii="Times New Roman" w:hAnsi="Times New Roman" w:cs="Times New Roman"/>
+          <w:sz w:val="20"/>
+          <w:szCs w:val="20"/>
+        </w:rPr>
+        <w:t>feedback</w:t>
+      </w:r>
+      <w:proofErr w:type="gramEnd"/>
+      <w:r>
+        <w:rPr>
+          <w:rFonts w:ascii="Times New Roman" w:hAnsi="Times New Roman" w:cs="Times New Roman"/>
+          <w:sz w:val="20"/>
+          <w:szCs w:val="20"/>
+        </w:rPr>
+        <w:t xml:space="preserve"> if they selected the correct response. </w:t>
       </w:r>
       <w:proofErr w:type="gramStart"/>
       <w:r>
@@ -11942,7 +12346,25 @@
           <w:sz w:val="20"/>
           <w:szCs w:val="20"/>
         </w:rPr>
-        <w:t xml:space="preserve"> task for both the Attended Talker and the Unattended Talker. Participants heard either the Attended Talker or the Unattended Talker produce a Test Item on the ASI-ASHI continuum. Participants were instructed to select the “X” key or the “M” key on their keyboard to report if they perceived the Talker as producing ASI or ASHI in the recording.</w:t>
+        <w:t xml:space="preserve"> </w:t>
+      </w:r>
+      <w:proofErr w:type="gramStart"/>
+      <w:r>
+        <w:rPr>
+          <w:rFonts w:ascii="Times New Roman" w:hAnsi="Times New Roman" w:cs="Times New Roman"/>
+          <w:sz w:val="20"/>
+          <w:szCs w:val="20"/>
+        </w:rPr>
+        <w:t>task</w:t>
+      </w:r>
+      <w:proofErr w:type="gramEnd"/>
+      <w:r>
+        <w:rPr>
+          <w:rFonts w:ascii="Times New Roman" w:hAnsi="Times New Roman" w:cs="Times New Roman"/>
+          <w:sz w:val="20"/>
+          <w:szCs w:val="20"/>
+        </w:rPr>
+        <w:t xml:space="preserve"> for both the Attended Talker and the Unattended Talker. Participants heard either the Attended Talker or the Unattended Talker produce a Test Item on the ASI-ASHI continuum. Participants were instructed to select the “X” key or the “M” key on their keyboard to report if they perceived the Talker as producing ASI or ASHI in the recording.</w:t>
       </w:r>
     </w:p>
     <w:p>
@@ -12919,7 +13341,25 @@
           <w:sz w:val="20"/>
           <w:szCs w:val="20"/>
         </w:rPr>
-        <w:t xml:space="preserve"> them to respond correctly approximately 50% of the time. One participant did exhibit this trend. A total of 2 participants were excluded for failing to accurately complete the lexical </w:t>
+        <w:t xml:space="preserve"> them to respond correctly approximately 50% of the time. One </w:t>
+      </w:r>
+      <w:proofErr w:type="gramStart"/>
+      <w:r>
+        <w:rPr>
+          <w:rFonts w:ascii="Times New Roman" w:hAnsi="Times New Roman" w:cs="Times New Roman"/>
+          <w:sz w:val="20"/>
+          <w:szCs w:val="20"/>
+        </w:rPr>
+        <w:t>participant did exhibit</w:t>
+      </w:r>
+      <w:proofErr w:type="gramEnd"/>
+      <w:r>
+        <w:rPr>
+          <w:rFonts w:ascii="Times New Roman" w:hAnsi="Times New Roman" w:cs="Times New Roman"/>
+          <w:sz w:val="20"/>
+          <w:szCs w:val="20"/>
+        </w:rPr>
+        <w:t xml:space="preserve"> this trend. A total of 2 participants were excluded for failing to accurately complete the lexical </w:t>
       </w:r>
       <w:r>
         <w:rPr>
@@ -13535,6 +13975,7 @@
                               </w:rPr>
                               <w:t xml:space="preserve"> </w:t>
                             </w:r>
+                            <w:proofErr w:type="gramStart"/>
                             <w:r>
                               <w:rPr>
                                 <w:rFonts w:ascii="Times New Roman" w:hAnsi="Times New Roman" w:cs="Times New Roman"/>
@@ -13570,6 +14011,7 @@
                               <w:t>sh</w:t>
                             </w:r>
                             <w:proofErr w:type="spellEnd"/>
+                            <w:proofErr w:type="gramEnd"/>
                             <w:r>
                               <w:rPr>
                                 <w:rFonts w:ascii="Times New Roman" w:hAnsi="Times New Roman" w:cs="Times New Roman"/>
@@ -13886,7 +14328,16 @@
           <w:sz w:val="20"/>
           <w:szCs w:val="20"/>
         </w:rPr>
-        <w:t xml:space="preserve"> pronunciation (?</w:t>
+        <w:t xml:space="preserve"> pronunciation </w:t>
+      </w:r>
+      <w:proofErr w:type="gramStart"/>
+      <w:r>
+        <w:rPr>
+          <w:rFonts w:ascii="Times New Roman" w:hAnsi="Times New Roman" w:cs="Times New Roman"/>
+          <w:sz w:val="20"/>
+          <w:szCs w:val="20"/>
+        </w:rPr>
+        <w:t>(?</w:t>
       </w:r>
       <w:proofErr w:type="spellStart"/>
       <w:r>
@@ -13898,6 +14349,7 @@
         <w:t>sh</w:t>
       </w:r>
       <w:proofErr w:type="spellEnd"/>
+      <w:proofErr w:type="gramEnd"/>
       <w:r>
         <w:rPr>
           <w:rFonts w:ascii="Times New Roman" w:hAnsi="Times New Roman" w:cs="Times New Roman"/>
@@ -13922,7 +14374,16 @@
           <w:sz w:val="20"/>
           <w:szCs w:val="20"/>
         </w:rPr>
-        <w:t xml:space="preserve"> and when the Attended Talker produced ?</w:t>
+        <w:t xml:space="preserve"> and when the Attended Talker </w:t>
+      </w:r>
+      <w:proofErr w:type="gramStart"/>
+      <w:r>
+        <w:rPr>
+          <w:rFonts w:ascii="Times New Roman" w:hAnsi="Times New Roman" w:cs="Times New Roman"/>
+          <w:sz w:val="20"/>
+          <w:szCs w:val="20"/>
+        </w:rPr>
+        <w:t>produced ?</w:t>
       </w:r>
       <w:proofErr w:type="spellStart"/>
       <w:r>
@@ -13934,6 +14395,7 @@
         <w:t>sh</w:t>
       </w:r>
       <w:proofErr w:type="spellEnd"/>
+      <w:proofErr w:type="gramEnd"/>
       <w:r>
         <w:rPr>
           <w:rFonts w:ascii="Times New Roman" w:hAnsi="Times New Roman" w:cs="Times New Roman"/>
@@ -14364,7 +14826,7 @@
           <w:sz w:val="20"/>
           <w:szCs w:val="20"/>
         </w:rPr>
-        <w:t xml:space="preserve">we expected the purple psychometric curve to be in the right-most position, and the pink psychometric curve to be positioned left-most: Participants who attended to </w:t>
+        <w:t xml:space="preserve">we expected the purple psychometric curve to be in the right-most position, and the pink psychometric curve to be positioned left-most: Participants who attended to the ?s talker were expected to perceive a typical /ʃ/ sound and an ?s sound between a typical /ʃ/ and /s/, eliciting more ASHI responses for the more ASI-like Items. Participants who </w:t>
       </w:r>
       <w:proofErr w:type="gramStart"/>
       <w:r>
@@ -14373,7 +14835,7 @@
           <w:sz w:val="20"/>
           <w:szCs w:val="20"/>
         </w:rPr>
-        <w:t>the ?s</w:t>
+        <w:t>attended to</w:t>
       </w:r>
       <w:proofErr w:type="gramEnd"/>
       <w:r>
@@ -14382,7 +14844,7 @@
           <w:sz w:val="20"/>
           <w:szCs w:val="20"/>
         </w:rPr>
-        <w:t xml:space="preserve"> talker were expected to perceive a typical /ʃ/ sound and an ?s sound between a typical /ʃ/ and /s/, eliciting more ASHI responses for the more ASI-like Items. Participants who attended to </w:t>
+        <w:t xml:space="preserve"> </w:t>
       </w:r>
       <w:proofErr w:type="gramStart"/>
       <w:r>
@@ -14410,7 +14872,16 @@
           <w:sz w:val="20"/>
           <w:szCs w:val="20"/>
         </w:rPr>
-        <w:t xml:space="preserve"> talker were expected to perceive a typical /s/ sound and an ?</w:t>
+        <w:t xml:space="preserve"> talker were expected to perceive a typical /s/ sound and </w:t>
+      </w:r>
+      <w:proofErr w:type="gramStart"/>
+      <w:r>
+        <w:rPr>
+          <w:rFonts w:ascii="Times New Roman" w:hAnsi="Times New Roman" w:cs="Times New Roman"/>
+          <w:sz w:val="20"/>
+          <w:szCs w:val="20"/>
+        </w:rPr>
+        <w:t>an ?</w:t>
       </w:r>
       <w:proofErr w:type="spellStart"/>
       <w:r>
@@ -14422,6 +14893,7 @@
         <w:t>sh</w:t>
       </w:r>
       <w:proofErr w:type="spellEnd"/>
+      <w:proofErr w:type="gramEnd"/>
       <w:r>
         <w:rPr>
           <w:rFonts w:ascii="Times New Roman" w:hAnsi="Times New Roman" w:cs="Times New Roman"/>
@@ -14463,7 +14935,16 @@
           <w:sz w:val="20"/>
           <w:szCs w:val="20"/>
         </w:rPr>
-        <w:t xml:space="preserve"> is not within the 95% confidence interval of the proportion of ASHI responses for the Attended Talker producing ?</w:t>
+        <w:t xml:space="preserve"> is not within the 95% confidence interval of the proportion of ASHI responses for the Attended Talker </w:t>
+      </w:r>
+      <w:proofErr w:type="gramStart"/>
+      <w:r>
+        <w:rPr>
+          <w:rFonts w:ascii="Times New Roman" w:hAnsi="Times New Roman" w:cs="Times New Roman"/>
+          <w:sz w:val="20"/>
+          <w:szCs w:val="20"/>
+        </w:rPr>
+        <w:t>producing ?</w:t>
       </w:r>
       <w:proofErr w:type="spellStart"/>
       <w:r>
@@ -14475,6 +14956,7 @@
         <w:t>sh</w:t>
       </w:r>
       <w:proofErr w:type="spellEnd"/>
+      <w:proofErr w:type="gramEnd"/>
       <w:r>
         <w:rPr>
           <w:rFonts w:ascii="Times New Roman" w:hAnsi="Times New Roman" w:cs="Times New Roman"/>
@@ -14615,7 +15097,19 @@
                                 <w:sz w:val="16"/>
                                 <w:szCs w:val="16"/>
                               </w:rPr>
-                              <w:t>, left; ?</w:t>
+                              <w:t>, left</w:t>
+                            </w:r>
+                            <w:proofErr w:type="gramStart"/>
+                            <w:r>
+                              <w:rPr>
+                                <w:rFonts w:ascii="Times New Roman" w:hAnsi="Times New Roman" w:cs="Times New Roman"/>
+                                <w:i/>
+                                <w:iCs/>
+                                <w:kern w:val="24"/>
+                                <w:sz w:val="16"/>
+                                <w:szCs w:val="16"/>
+                              </w:rPr>
+                              <w:t>; ?</w:t>
                             </w:r>
                             <w:proofErr w:type="spellStart"/>
                             <w:r>
@@ -14630,6 +15124,7 @@
                               <w:t>sh</w:t>
                             </w:r>
                             <w:proofErr w:type="spellEnd"/>
+                            <w:proofErr w:type="gramEnd"/>
                             <w:r>
                               <w:rPr>
                                 <w:rFonts w:ascii="Times New Roman" w:hAnsi="Times New Roman" w:cs="Times New Roman"/>
@@ -14661,7 +15156,19 @@
                                 <w:sz w:val="16"/>
                                 <w:szCs w:val="16"/>
                               </w:rPr>
-                              <w:t xml:space="preserve"> the left panel, the Attended talker produced an </w:t>
+                              <w:t xml:space="preserve"> the left panel, the Attended talker produced </w:t>
+                            </w:r>
+                            <w:proofErr w:type="gramStart"/>
+                            <w:r>
+                              <w:rPr>
+                                <w:rFonts w:ascii="Times New Roman" w:hAnsi="Times New Roman" w:cs="Times New Roman"/>
+                                <w:i/>
+                                <w:iCs/>
+                                <w:kern w:val="24"/>
+                                <w:sz w:val="16"/>
+                                <w:szCs w:val="16"/>
+                              </w:rPr>
+                              <w:t xml:space="preserve">an </w:t>
                             </w:r>
                             <w:r>
                               <w:rPr>
@@ -14674,6 +15181,7 @@
                               </w:rPr>
                               <w:t>?s</w:t>
                             </w:r>
+                            <w:proofErr w:type="gramEnd"/>
                             <w:r>
                               <w:rPr>
                                 <w:rFonts w:ascii="Times New Roman" w:hAnsi="Times New Roman" w:cs="Times New Roman"/>
@@ -14683,7 +15191,19 @@
                                 <w:sz w:val="16"/>
                                 <w:szCs w:val="16"/>
                               </w:rPr>
-                              <w:t xml:space="preserve">, and the Unattended Talker produced an </w:t>
+                              <w:t xml:space="preserve">, and the Unattended Talker produced </w:t>
+                            </w:r>
+                            <w:proofErr w:type="gramStart"/>
+                            <w:r>
+                              <w:rPr>
+                                <w:rFonts w:ascii="Times New Roman" w:hAnsi="Times New Roman" w:cs="Times New Roman"/>
+                                <w:i/>
+                                <w:iCs/>
+                                <w:kern w:val="24"/>
+                                <w:sz w:val="16"/>
+                                <w:szCs w:val="16"/>
+                              </w:rPr>
+                              <w:t xml:space="preserve">an </w:t>
                             </w:r>
                             <w:r>
                               <w:rPr>
@@ -14709,6 +15229,7 @@
                               <w:t>sh</w:t>
                             </w:r>
                             <w:proofErr w:type="spellEnd"/>
+                            <w:proofErr w:type="gramEnd"/>
                             <w:r>
                               <w:rPr>
                                 <w:rFonts w:ascii="Times New Roman" w:hAnsi="Times New Roman" w:cs="Times New Roman"/>
@@ -15028,7 +15549,16 @@
           <w:sz w:val="20"/>
           <w:szCs w:val="20"/>
         </w:rPr>
-        <w:t xml:space="preserve"> or ?</w:t>
+        <w:t xml:space="preserve"> </w:t>
+      </w:r>
+      <w:proofErr w:type="gramStart"/>
+      <w:r>
+        <w:rPr>
+          <w:rFonts w:ascii="Times New Roman" w:hAnsi="Times New Roman" w:cs="Times New Roman"/>
+          <w:sz w:val="20"/>
+          <w:szCs w:val="20"/>
+        </w:rPr>
+        <w:t>or ?</w:t>
       </w:r>
       <w:proofErr w:type="spellStart"/>
       <w:r>
@@ -15040,13 +15570,23 @@
         <w:t>sh</w:t>
       </w:r>
       <w:proofErr w:type="spellEnd"/>
-      <w:r>
-        <w:rPr>
-          <w:rFonts w:ascii="Times New Roman" w:hAnsi="Times New Roman" w:cs="Times New Roman"/>
-          <w:sz w:val="20"/>
-          <w:szCs w:val="20"/>
-        </w:rPr>
-        <w:t>) or the Unattended Talker with the inverted ambiguous production (either ?</w:t>
+      <w:proofErr w:type="gramEnd"/>
+      <w:r>
+        <w:rPr>
+          <w:rFonts w:ascii="Times New Roman" w:hAnsi="Times New Roman" w:cs="Times New Roman"/>
+          <w:sz w:val="20"/>
+          <w:szCs w:val="20"/>
+        </w:rPr>
+        <w:t>) or the Unattended Talker with the inverted ambiguous production (</w:t>
+      </w:r>
+      <w:proofErr w:type="gramStart"/>
+      <w:r>
+        <w:rPr>
+          <w:rFonts w:ascii="Times New Roman" w:hAnsi="Times New Roman" w:cs="Times New Roman"/>
+          <w:sz w:val="20"/>
+          <w:szCs w:val="20"/>
+        </w:rPr>
+        <w:t>either ?</w:t>
       </w:r>
       <w:proofErr w:type="spellStart"/>
       <w:r>
@@ -15058,30 +15598,85 @@
         <w:t>sh</w:t>
       </w:r>
       <w:proofErr w:type="spellEnd"/>
-      <w:r>
-        <w:rPr>
-          <w:rFonts w:ascii="Times New Roman" w:hAnsi="Times New Roman" w:cs="Times New Roman"/>
-          <w:sz w:val="20"/>
-          <w:szCs w:val="20"/>
-        </w:rPr>
-        <w:t xml:space="preserve"> or ?s).  This result further substantiates that no perceptual adaptation occurred to either talker.</w:t>
-      </w:r>
-    </w:p>
-    <w:p>
-      <w:pPr>
-        <w:rPr>
-          <w:rFonts w:ascii="Times New Roman" w:hAnsi="Times New Roman" w:cs="Times New Roman"/>
-          <w:sz w:val="20"/>
-          <w:szCs w:val="20"/>
-        </w:rPr>
-      </w:pPr>
-      <w:r>
-        <w:rPr>
-          <w:rFonts w:ascii="Times New Roman" w:hAnsi="Times New Roman" w:cs="Times New Roman"/>
-          <w:sz w:val="20"/>
-          <w:szCs w:val="20"/>
-        </w:rPr>
-        <w:t xml:space="preserve">We also compared the average proportion of ASHI responses for each Test Item by test block, and compared the data separately based on the genders assigned to the Attended Talker and the Unattended Talker. This allowed us to determine if there was perceptual adaptation in some of the earlier test blocks that then assimilated over time, or if there were differences in perceptual adaptation influenced by the voices assigned to the talkers. We do not see indications of either effect in </w:t>
+      <w:proofErr w:type="gramEnd"/>
+      <w:r>
+        <w:rPr>
+          <w:rFonts w:ascii="Times New Roman" w:hAnsi="Times New Roman" w:cs="Times New Roman"/>
+          <w:sz w:val="20"/>
+          <w:szCs w:val="20"/>
+        </w:rPr>
+        <w:t xml:space="preserve"> </w:t>
+      </w:r>
+      <w:proofErr w:type="gramStart"/>
+      <w:r>
+        <w:rPr>
+          <w:rFonts w:ascii="Times New Roman" w:hAnsi="Times New Roman" w:cs="Times New Roman"/>
+          <w:sz w:val="20"/>
+          <w:szCs w:val="20"/>
+        </w:rPr>
+        <w:t>or ?s</w:t>
+      </w:r>
+      <w:proofErr w:type="gramEnd"/>
+      <w:r>
+        <w:rPr>
+          <w:rFonts w:ascii="Times New Roman" w:hAnsi="Times New Roman" w:cs="Times New Roman"/>
+          <w:sz w:val="20"/>
+          <w:szCs w:val="20"/>
+        </w:rPr>
+        <w:t xml:space="preserve">).  This result further substantiates that no perceptual adaptation occurred to either </w:t>
+      </w:r>
+      <w:proofErr w:type="gramStart"/>
+      <w:r>
+        <w:rPr>
+          <w:rFonts w:ascii="Times New Roman" w:hAnsi="Times New Roman" w:cs="Times New Roman"/>
+          <w:sz w:val="20"/>
+          <w:szCs w:val="20"/>
+        </w:rPr>
+        <w:t>talker</w:t>
+      </w:r>
+      <w:proofErr w:type="gramEnd"/>
+      <w:r>
+        <w:rPr>
+          <w:rFonts w:ascii="Times New Roman" w:hAnsi="Times New Roman" w:cs="Times New Roman"/>
+          <w:sz w:val="20"/>
+          <w:szCs w:val="20"/>
+        </w:rPr>
+        <w:t>.</w:t>
+      </w:r>
+    </w:p>
+    <w:p>
+      <w:pPr>
+        <w:rPr>
+          <w:rFonts w:ascii="Times New Roman" w:hAnsi="Times New Roman" w:cs="Times New Roman"/>
+          <w:sz w:val="20"/>
+          <w:szCs w:val="20"/>
+        </w:rPr>
+      </w:pPr>
+      <w:r>
+        <w:rPr>
+          <w:rFonts w:ascii="Times New Roman" w:hAnsi="Times New Roman" w:cs="Times New Roman"/>
+          <w:sz w:val="20"/>
+          <w:szCs w:val="20"/>
+        </w:rPr>
+        <w:t xml:space="preserve">We also compared the average proportion of ASHI responses for each Test Item by test block, and compared the data separately based on the genders assigned to the Attended Talker and the Unattended Talker. This allowed us to determine if there was perceptual adaptation in some of the earlier test blocks that then assimilated over time, or if there were differences in perceptual adaptation influenced by the voices assigned to the </w:t>
+      </w:r>
+      <w:proofErr w:type="gramStart"/>
+      <w:r>
+        <w:rPr>
+          <w:rFonts w:ascii="Times New Roman" w:hAnsi="Times New Roman" w:cs="Times New Roman"/>
+          <w:sz w:val="20"/>
+          <w:szCs w:val="20"/>
+        </w:rPr>
+        <w:t>talkers</w:t>
+      </w:r>
+      <w:proofErr w:type="gramEnd"/>
+      <w:r>
+        <w:rPr>
+          <w:rFonts w:ascii="Times New Roman" w:hAnsi="Times New Roman" w:cs="Times New Roman"/>
+          <w:sz w:val="20"/>
+          <w:szCs w:val="20"/>
+        </w:rPr>
+        <w:t xml:space="preserve">. We do not see indications of either effect in </w:t>
       </w:r>
       <w:r>
         <w:rPr>
@@ -15458,7 +16053,25 @@
           <w:sz w:val="20"/>
           <w:szCs w:val="20"/>
         </w:rPr>
-        <w:t xml:space="preserve"> they do potentially support that necessity of attentional resources for the speech perception adaptation.</w:t>
+        <w:t xml:space="preserve"> they do potentially support that necessity of attentional resources for </w:t>
+      </w:r>
+      <w:proofErr w:type="gramStart"/>
+      <w:r>
+        <w:rPr>
+          <w:rFonts w:ascii="Times New Roman" w:hAnsi="Times New Roman" w:cs="Times New Roman"/>
+          <w:sz w:val="20"/>
+          <w:szCs w:val="20"/>
+        </w:rPr>
+        <w:t>the speech</w:t>
+      </w:r>
+      <w:proofErr w:type="gramEnd"/>
+      <w:r>
+        <w:rPr>
+          <w:rFonts w:ascii="Times New Roman" w:hAnsi="Times New Roman" w:cs="Times New Roman"/>
+          <w:sz w:val="20"/>
+          <w:szCs w:val="20"/>
+        </w:rPr>
+        <w:t xml:space="preserve"> perception adaptation.</w:t>
       </w:r>
       <w:r>
         <w:rPr>
@@ -15565,7 +16178,25 @@
           <w:sz w:val="20"/>
           <w:szCs w:val="20"/>
         </w:rPr>
-        <w:t xml:space="preserve">ne possible reason that we do not observe perceptual adaptation to either talker is that participants did not complete the task as instructed. However, this explanation is highly unlikely. Our experiment design and pre-determined exclusion criteria should have omitted the data from any participant who selected their responses at random, attended to the incorrect talker, or only listened to the audio in one ear. </w:t>
+        <w:t xml:space="preserve">ne possible reason that we do not observe perceptual adaptation to either </w:t>
+      </w:r>
+      <w:proofErr w:type="gramStart"/>
+      <w:r>
+        <w:rPr>
+          <w:rFonts w:ascii="Times New Roman" w:hAnsi="Times New Roman" w:cs="Times New Roman"/>
+          <w:sz w:val="20"/>
+          <w:szCs w:val="20"/>
+        </w:rPr>
+        <w:t>talker</w:t>
+      </w:r>
+      <w:proofErr w:type="gramEnd"/>
+      <w:r>
+        <w:rPr>
+          <w:rFonts w:ascii="Times New Roman" w:hAnsi="Times New Roman" w:cs="Times New Roman"/>
+          <w:sz w:val="20"/>
+          <w:szCs w:val="20"/>
+        </w:rPr>
+        <w:t xml:space="preserve"> is that participants did not complete the task as instructed. However, this explanation is highly unlikely. Our experiment design and pre-determined exclusion criteria should have omitted the data from any participant who selected their responses at random, attended to the incorrect talker, or only listened to the audio in one ear. </w:t>
       </w:r>
       <w:r>
         <w:rPr>
@@ -15758,7 +16389,25 @@
           <w:sz w:val="20"/>
           <w:szCs w:val="20"/>
         </w:rPr>
-        <w:t>In combination, these factors suggest that participants did complete the 2-AFC lexical recognition tasks in the Exposure Phase as intended.</w:t>
+        <w:t xml:space="preserve">In combination, these factors suggest that </w:t>
+      </w:r>
+      <w:proofErr w:type="gramStart"/>
+      <w:r>
+        <w:rPr>
+          <w:rFonts w:ascii="Times New Roman" w:hAnsi="Times New Roman" w:cs="Times New Roman"/>
+          <w:sz w:val="20"/>
+          <w:szCs w:val="20"/>
+        </w:rPr>
+        <w:t>participants did complete</w:t>
+      </w:r>
+      <w:proofErr w:type="gramEnd"/>
+      <w:r>
+        <w:rPr>
+          <w:rFonts w:ascii="Times New Roman" w:hAnsi="Times New Roman" w:cs="Times New Roman"/>
+          <w:sz w:val="20"/>
+          <w:szCs w:val="20"/>
+        </w:rPr>
+        <w:t xml:space="preserve"> the 2-AFC lexical recognition tasks in the Exposure Phase as intended.</w:t>
       </w:r>
       <w:r>
         <w:rPr>
@@ -16471,7 +17120,25 @@
           <w:szCs w:val="20"/>
         </w:rPr>
         <w:lastRenderedPageBreak/>
-        <w:t>A reason we may have encountered this level of variation across participants is that we did not screen our subjects for expected ASI-ASHI continuum categorization before they engaged in the experiment, which was done in Samuel 2016 and multiple other papers. The criteria used in Samuel 2016 was as follows:</w:t>
+        <w:t xml:space="preserve">A reason we may have encountered this level of variation across participants is that we did not screen our subjects for expected ASI-ASHI continuum categorization before they engaged in the experiment, which was done in Samuel 2016 and multiple other papers. The criteria used in Samuel 2016 </w:t>
+      </w:r>
+      <w:proofErr w:type="gramStart"/>
+      <w:r>
+        <w:rPr>
+          <w:rFonts w:ascii="Times New Roman" w:hAnsi="Times New Roman" w:cs="Times New Roman"/>
+          <w:sz w:val="20"/>
+          <w:szCs w:val="20"/>
+        </w:rPr>
+        <w:t>was</w:t>
+      </w:r>
+      <w:proofErr w:type="gramEnd"/>
+      <w:r>
+        <w:rPr>
+          <w:rFonts w:ascii="Times New Roman" w:hAnsi="Times New Roman" w:cs="Times New Roman"/>
+          <w:sz w:val="20"/>
+          <w:szCs w:val="20"/>
+        </w:rPr>
+        <w:t xml:space="preserve"> as follows:</w:t>
       </w:r>
       <w:r>
         <w:rPr>
@@ -16608,8 +17275,18 @@
           <w:sz w:val="20"/>
           <w:szCs w:val="20"/>
         </w:rPr>
-        <w:t>reason could not do so. Two exclusion criteria were used. The main criterion for exclusion was a failure</w:t>
-      </w:r>
+        <w:t xml:space="preserve">reason could not do so. Two exclusion criteria were used. The main criterion for exclusion was </w:t>
+      </w:r>
+      <w:proofErr w:type="gramStart"/>
+      <w:r>
+        <w:rPr>
+          <w:rFonts w:ascii="Times New Roman" w:hAnsi="Times New Roman" w:cs="Times New Roman"/>
+          <w:sz w:val="20"/>
+          <w:szCs w:val="20"/>
+        </w:rPr>
+        <w:t>a failure</w:t>
+      </w:r>
+      <w:proofErr w:type="gramEnd"/>
     </w:p>
     <w:p>
       <w:pPr>
@@ -16720,7 +17397,25 @@
           <w:sz w:val="20"/>
           <w:szCs w:val="20"/>
         </w:rPr>
-        <w:t>Subjects who do not show at least this much ability to discriminate the endpoint members of the test</w:t>
+        <w:t xml:space="preserve">Subjects who do not show at least </w:t>
+      </w:r>
+      <w:proofErr w:type="gramStart"/>
+      <w:r>
+        <w:rPr>
+          <w:rFonts w:ascii="Times New Roman" w:hAnsi="Times New Roman" w:cs="Times New Roman"/>
+          <w:sz w:val="20"/>
+          <w:szCs w:val="20"/>
+        </w:rPr>
+        <w:t>this much</w:t>
+      </w:r>
+      <w:proofErr w:type="gramEnd"/>
+      <w:r>
+        <w:rPr>
+          <w:rFonts w:ascii="Times New Roman" w:hAnsi="Times New Roman" w:cs="Times New Roman"/>
+          <w:sz w:val="20"/>
+          <w:szCs w:val="20"/>
+        </w:rPr>
+        <w:t xml:space="preserve"> ability to discriminate the endpoint members of the test</w:t>
       </w:r>
     </w:p>
     <w:p>
@@ -16777,7 +17472,25 @@
           <w:sz w:val="20"/>
           <w:szCs w:val="20"/>
         </w:rPr>
-        <w:t xml:space="preserve"> suggests that many participants were able to discriminate the Test Items at the end of our ASI-ASHI continuum (13 and 24, respectively), but some were unable to do so. Further analyses would be necessary to determine if our collected data would follow the 35% difference criterion—though the only available data from this experiment is after exposure, which may have influenced the perception of participants who would have potentially met these criteria beforehand. We also used </w:t>
+        <w:t xml:space="preserve"> suggests that many participants were able to discriminate the Test Items at the end of our ASI-ASHI continuum (13 and 24, respectively), but some were unable to do so. Further analyses would be necessary to determine if our collected data would follow the 35% difference </w:t>
+      </w:r>
+      <w:proofErr w:type="gramStart"/>
+      <w:r>
+        <w:rPr>
+          <w:rFonts w:ascii="Times New Roman" w:hAnsi="Times New Roman" w:cs="Times New Roman"/>
+          <w:sz w:val="20"/>
+          <w:szCs w:val="20"/>
+        </w:rPr>
+        <w:t>criterion—</w:t>
+      </w:r>
+      <w:proofErr w:type="gramEnd"/>
+      <w:r>
+        <w:rPr>
+          <w:rFonts w:ascii="Times New Roman" w:hAnsi="Times New Roman" w:cs="Times New Roman"/>
+          <w:sz w:val="20"/>
+          <w:szCs w:val="20"/>
+        </w:rPr>
+        <w:t xml:space="preserve">though the only available data from this experiment is after exposure, which may have influenced the perception of participants who would have potentially met these criteria beforehand. We also used </w:t>
       </w:r>
       <w:r>
         <w:rPr>
@@ -16866,13 +17579,23 @@
         </w:rPr>
         <w:t xml:space="preserve"> </w:t>
       </w:r>
-      <w:r>
-        <w:rPr>
-          <w:rFonts w:ascii="Times New Roman" w:hAnsi="Times New Roman" w:cs="Times New Roman"/>
-          <w:sz w:val="20"/>
-          <w:szCs w:val="20"/>
-        </w:rPr>
-        <w:t>acoustical cues for the ambiguous</w:t>
+      <w:proofErr w:type="gramStart"/>
+      <w:r>
+        <w:rPr>
+          <w:rFonts w:ascii="Times New Roman" w:hAnsi="Times New Roman" w:cs="Times New Roman"/>
+          <w:sz w:val="20"/>
+          <w:szCs w:val="20"/>
+        </w:rPr>
+        <w:t>acoustical</w:t>
+      </w:r>
+      <w:proofErr w:type="gramEnd"/>
+      <w:r>
+        <w:rPr>
+          <w:rFonts w:ascii="Times New Roman" w:hAnsi="Times New Roman" w:cs="Times New Roman"/>
+          <w:sz w:val="20"/>
+          <w:szCs w:val="20"/>
+        </w:rPr>
+        <w:t xml:space="preserve"> cues for the ambiguous</w:t>
       </w:r>
       <w:r>
         <w:rPr>
@@ -17157,7 +17880,25 @@
           <w:sz w:val="20"/>
           <w:szCs w:val="20"/>
         </w:rPr>
-        <w:t xml:space="preserve">. Potentially, this experiment may lend insight to theories about the relationship between cognitive load, lexical </w:t>
+        <w:t xml:space="preserve">. Potentially, this experiment may lend insight </w:t>
+      </w:r>
+      <w:proofErr w:type="gramStart"/>
+      <w:r>
+        <w:rPr>
+          <w:rFonts w:ascii="Times New Roman" w:hAnsi="Times New Roman" w:cs="Times New Roman"/>
+          <w:sz w:val="20"/>
+          <w:szCs w:val="20"/>
+        </w:rPr>
+        <w:t>to</w:t>
+      </w:r>
+      <w:proofErr w:type="gramEnd"/>
+      <w:r>
+        <w:rPr>
+          <w:rFonts w:ascii="Times New Roman" w:hAnsi="Times New Roman" w:cs="Times New Roman"/>
+          <w:sz w:val="20"/>
+          <w:szCs w:val="20"/>
+        </w:rPr>
+        <w:t xml:space="preserve"> theories about the relationship between cognitive load, lexical </w:t>
       </w:r>
       <w:r>
         <w:rPr>
@@ -17304,7 +18045,25 @@
           <w:sz w:val="20"/>
           <w:szCs w:val="20"/>
         </w:rPr>
-        <w:t xml:space="preserve">, or the differences in the cognitive processes behind between initial lexical access and lexical competition. </w:t>
+        <w:t xml:space="preserve">, or the differences in the cognitive processes </w:t>
+      </w:r>
+      <w:proofErr w:type="gramStart"/>
+      <w:r>
+        <w:rPr>
+          <w:rFonts w:ascii="Times New Roman" w:hAnsi="Times New Roman" w:cs="Times New Roman"/>
+          <w:sz w:val="20"/>
+          <w:szCs w:val="20"/>
+        </w:rPr>
+        <w:t>behind between</w:t>
+      </w:r>
+      <w:proofErr w:type="gramEnd"/>
+      <w:r>
+        <w:rPr>
+          <w:rFonts w:ascii="Times New Roman" w:hAnsi="Times New Roman" w:cs="Times New Roman"/>
+          <w:sz w:val="20"/>
+          <w:szCs w:val="20"/>
+        </w:rPr>
+        <w:t xml:space="preserve"> initial lexical access and lexical competition. </w:t>
       </w:r>
       <w:r>
         <w:rPr>
@@ -17613,7 +18372,6 @@
         </w:rPr>
         <w:t xml:space="preserve">, a system for doing phonetics by computer. </w:t>
       </w:r>
-      <w:proofErr w:type="spellStart"/>
       <w:r>
         <w:rPr>
           <w:rFonts w:ascii="Times New Roman" w:hAnsi="Times New Roman" w:cs="Times New Roman"/>
@@ -17622,18 +18380,7 @@
           <w:sz w:val="18"/>
           <w:szCs w:val="18"/>
         </w:rPr>
-        <w:t>Glot</w:t>
-      </w:r>
-      <w:proofErr w:type="spellEnd"/>
-      <w:r>
-        <w:rPr>
-          <w:rFonts w:ascii="Times New Roman" w:hAnsi="Times New Roman" w:cs="Times New Roman"/>
-          <w:i/>
-          <w:iCs/>
-          <w:sz w:val="18"/>
-          <w:szCs w:val="18"/>
-        </w:rPr>
-        <w:t xml:space="preserve"> International</w:t>
+        <w:t>Glot International</w:t>
       </w:r>
       <w:r>
         <w:rPr>
@@ -17914,7 +18661,25 @@
           <w:sz w:val="18"/>
           <w:szCs w:val="18"/>
         </w:rPr>
-        <w:t xml:space="preserve">Kleinschmidt, D. F., &amp; Jaeger, T. F. (2015). Robust speech perception: Recognize the familiar, generalize to the similar, and adapt to the novel. </w:t>
+        <w:t xml:space="preserve">Kleinschmidt, D. F., &amp; Jaeger, T. F. (2015). Robust speech perception: Recognize the familiar, </w:t>
+      </w:r>
+      <w:proofErr w:type="gramStart"/>
+      <w:r>
+        <w:rPr>
+          <w:rFonts w:ascii="Times New Roman" w:hAnsi="Times New Roman" w:cs="Times New Roman"/>
+          <w:sz w:val="18"/>
+          <w:szCs w:val="18"/>
+        </w:rPr>
+        <w:t>generalize to</w:t>
+      </w:r>
+      <w:proofErr w:type="gramEnd"/>
+      <w:r>
+        <w:rPr>
+          <w:rFonts w:ascii="Times New Roman" w:hAnsi="Times New Roman" w:cs="Times New Roman"/>
+          <w:sz w:val="18"/>
+          <w:szCs w:val="18"/>
+        </w:rPr>
+        <w:t xml:space="preserve"> the similar, and adapt to the novel. </w:t>
       </w:r>
       <w:r>
         <w:rPr>
@@ -19345,6 +20110,7 @@
           <w:szCs w:val="16"/>
         </w:rPr>
       </w:pPr>
+      <w:proofErr w:type="gramStart"/>
       <w:r>
         <w:rPr>
           <w:rFonts w:ascii="Times New Roman" w:hAnsi="Times New Roman" w:cs="Times New Roman"/>
@@ -19353,6 +20119,7 @@
         </w:rPr>
         <w:t>Compensate</w:t>
       </w:r>
+      <w:proofErr w:type="gramEnd"/>
     </w:p>
     <w:p>
       <w:pPr>
@@ -21560,6 +22327,7 @@
           <w:szCs w:val="16"/>
         </w:rPr>
       </w:pPr>
+      <w:proofErr w:type="spellStart"/>
       <w:r>
         <w:rPr>
           <w:rFonts w:ascii="Times New Roman" w:hAnsi="Times New Roman" w:cs="Times New Roman"/>
@@ -21568,6 +22336,7 @@
         </w:rPr>
         <w:t>Nempring</w:t>
       </w:r>
+      <w:proofErr w:type="spellEnd"/>
     </w:p>
     <w:p>
       <w:pPr>
@@ -22752,6 +23521,7 @@
           <w:szCs w:val="16"/>
         </w:rPr>
       </w:pPr>
+      <w:proofErr w:type="spellStart"/>
       <w:r>
         <w:rPr>
           <w:rFonts w:ascii="Times New Roman" w:hAnsi="Times New Roman" w:cs="Times New Roman"/>
@@ -22760,6 +23530,7 @@
         </w:rPr>
         <w:t>Nawinow</w:t>
       </w:r>
+      <w:proofErr w:type="spellEnd"/>
     </w:p>
     <w:p>
       <w:pPr>
@@ -22901,7 +23672,25 @@
           <w:sz w:val="16"/>
           <w:szCs w:val="16"/>
         </w:rPr>
-        <w:t xml:space="preserve"> All audio recordings were produced by the same female talker for Kraljic &amp; Samuel (2005). Recording numbers reflect the item pairs: Critical S Words 1-20 is paired with Critical </w:t>
+        <w:t xml:space="preserve"> All audio recordings were produced by the same female talker for Kraljic &amp; Samuel (2005). Recording numbers reflect the item pairs: Critical S Words 1-20 </w:t>
+      </w:r>
+      <w:proofErr w:type="gramStart"/>
+      <w:r>
+        <w:rPr>
+          <w:rFonts w:ascii="Times New Roman" w:hAnsi="Times New Roman" w:cs="Times New Roman"/>
+          <w:sz w:val="16"/>
+          <w:szCs w:val="16"/>
+        </w:rPr>
+        <w:t>is</w:t>
+      </w:r>
+      <w:proofErr w:type="gramEnd"/>
+      <w:r>
+        <w:rPr>
+          <w:rFonts w:ascii="Times New Roman" w:hAnsi="Times New Roman" w:cs="Times New Roman"/>
+          <w:sz w:val="16"/>
+          <w:szCs w:val="16"/>
+        </w:rPr>
+        <w:t xml:space="preserve"> paired with Critical </w:t>
       </w:r>
       <w:proofErr w:type="spellStart"/>
       <w:r>
@@ -23273,7 +24062,16 @@
                                 <w:sz w:val="20"/>
                                 <w:szCs w:val="20"/>
                               </w:rPr>
-                              <w:t xml:space="preserve"> or ?</w:t>
+                              <w:t xml:space="preserve"> </w:t>
+                            </w:r>
+                            <w:proofErr w:type="gramStart"/>
+                            <w:r>
+                              <w:rPr>
+                                <w:rFonts w:ascii="Times New Roman" w:hAnsi="Times New Roman" w:cs="Times New Roman"/>
+                                <w:sz w:val="20"/>
+                                <w:szCs w:val="20"/>
+                              </w:rPr>
+                              <w:t>or ?</w:t>
                             </w:r>
                             <w:proofErr w:type="spellStart"/>
                             <w:r>
@@ -23285,6 +24083,7 @@
                               <w:t>sh</w:t>
                             </w:r>
                             <w:proofErr w:type="spellEnd"/>
+                            <w:proofErr w:type="gramEnd"/>
                             <w:r>
                               <w:rPr>
                                 <w:rFonts w:ascii="Times New Roman" w:hAnsi="Times New Roman" w:cs="Times New Roman"/>
@@ -25018,6 +25817,7 @@
           <w:szCs w:val="14"/>
         </w:rPr>
       </w:pPr>
+      <w:proofErr w:type="gramStart"/>
       <w:r>
         <w:rPr>
           <w:rFonts w:ascii="Times New Roman" w:hAnsi="Times New Roman" w:cs="Times New Roman"/>
@@ -25027,7 +25827,19 @@
           <w:sz w:val="14"/>
           <w:szCs w:val="14"/>
         </w:rPr>
-        <w:t>Environment requirements (quiet room)</w:t>
+        <w:t>Environment</w:t>
+      </w:r>
+      <w:proofErr w:type="gramEnd"/>
+      <w:r>
+        <w:rPr>
+          <w:rFonts w:ascii="Times New Roman" w:hAnsi="Times New Roman" w:cs="Times New Roman"/>
+          <w:b/>
+          <w:bCs/>
+          <w:color w:val="auto"/>
+          <w:sz w:val="14"/>
+          <w:szCs w:val="14"/>
+        </w:rPr>
+        <w:t xml:space="preserve"> requirements (quiet room)</w:t>
       </w:r>
     </w:p>
     <w:p>
@@ -25216,7 +26028,7 @@
           <w:sz w:val="14"/>
           <w:szCs w:val="14"/>
         </w:rPr>
-        <w:object w:dxaOrig="225" w:dyaOrig="225" w14:anchorId="4025A7C5">
+        <w:pict w14:anchorId="4025A7C5">
           <v:shapetype id="_x0000_t75" coordsize="21600,21600" o:spt="75" o:preferrelative="t" path="m@4@5l@4@11@9@11@9@5xe" filled="f" stroked="f">
             <v:stroke joinstyle="miter"/>
             <v:formulas>
@@ -25236,11 +26048,10 @@
             <v:path o:extrusionok="f" gradientshapeok="t" o:connecttype="rect"/>
             <o:lock v:ext="edit" aspectratio="t"/>
           </v:shapetype>
-          <v:shape id="_x0000_i1032" type="#_x0000_t75" style="width:16.5pt;height:14pt" o:ole="">
+          <v:shape id="_x0000_i1025" type="#_x0000_t75" style="width:16.5pt;height:14.1pt">
             <v:imagedata r:id="rId34" o:title=""/>
           </v:shape>
-          <w:control r:id="rId35" w:name="DefaultOcxName" w:shapeid="_x0000_i1032"/>
-        </w:object>
+        </w:pict>
       </w:r>
       <w:r>
         <w:rPr>
@@ -25274,12 +26085,11 @@
           <w:sz w:val="14"/>
           <w:szCs w:val="14"/>
         </w:rPr>
-        <w:object w:dxaOrig="225" w:dyaOrig="225" w14:anchorId="7FA20E00">
-          <v:shape id="_x0000_i1035" type="#_x0000_t75" style="width:16.5pt;height:14pt" o:ole="">
-            <v:imagedata r:id="rId36" o:title=""/>
+        <w:pict w14:anchorId="7FA20E00">
+          <v:shape id="_x0000_i1026" type="#_x0000_t75" style="width:16.5pt;height:14.1pt">
+            <v:imagedata r:id="rId35" o:title=""/>
           </v:shape>
-          <w:control r:id="rId37" w:name="DefaultOcxName1" w:shapeid="_x0000_i1035"/>
-        </w:object>
+        </w:pict>
       </w:r>
       <w:r>
         <w:rPr>
@@ -25313,12 +26123,11 @@
           <w:sz w:val="14"/>
           <w:szCs w:val="14"/>
         </w:rPr>
-        <w:object w:dxaOrig="225" w:dyaOrig="225" w14:anchorId="07000340">
-          <v:shape id="_x0000_i1038" type="#_x0000_t75" style="width:16.5pt;height:14pt" o:ole="">
-            <v:imagedata r:id="rId36" o:title=""/>
+        <w:pict w14:anchorId="07000340">
+          <v:shape id="_x0000_i1027" type="#_x0000_t75" style="width:16.5pt;height:14.1pt">
+            <v:imagedata r:id="rId35" o:title=""/>
           </v:shape>
-          <w:control r:id="rId38" w:name="DefaultOcxName2" w:shapeid="_x0000_i1038"/>
-        </w:object>
+        </w:pict>
       </w:r>
       <w:r>
         <w:rPr>
@@ -25481,6 +26290,7 @@
           <w:szCs w:val="14"/>
         </w:rPr>
       </w:pPr>
+      <w:proofErr w:type="gramStart"/>
       <w:r>
         <w:rPr>
           <w:rFonts w:ascii="Times New Roman" w:hAnsi="Times New Roman" w:cs="Times New Roman"/>
@@ -25490,102 +26300,10 @@
           <w:sz w:val="14"/>
           <w:szCs w:val="14"/>
         </w:rPr>
-        <w:t>Reasons work can be rejected</w:t>
-      </w:r>
-    </w:p>
-    <w:p>
-      <w:pPr>
-        <w:pStyle w:val="NormalWeb"/>
-        <w:spacing w:before="0" w:beforeAutospacing="0" w:after="0" w:afterAutospacing="0"/>
-        <w:rPr>
-          <w:sz w:val="14"/>
-          <w:szCs w:val="14"/>
-        </w:rPr>
-      </w:pPr>
-      <w:r>
-        <w:rPr>
-          <w:sz w:val="14"/>
-          <w:szCs w:val="14"/>
-        </w:rPr>
-        <w:t>If you pay attention to the instructions and </w:t>
-      </w:r>
-      <w:r>
-        <w:rPr>
-          <w:b/>
-          <w:bCs/>
-          <w:sz w:val="14"/>
-          <w:szCs w:val="14"/>
-        </w:rPr>
-        <w:t>do not respond randomly </w:t>
-      </w:r>
-      <w:r>
-        <w:rPr>
-          <w:sz w:val="14"/>
-          <w:szCs w:val="14"/>
-        </w:rPr>
-        <w:t>your work will be approved. </w:t>
-      </w:r>
-      <w:r>
-        <w:rPr>
-          <w:rStyle w:val="Strong"/>
-          <w:sz w:val="14"/>
-          <w:szCs w:val="14"/>
-        </w:rPr>
-        <w:t>Please do NOT reload this page, even if you think you made a mistake.</w:t>
-      </w:r>
-      <w:r>
-        <w:rPr>
-          <w:sz w:val="14"/>
-          <w:szCs w:val="14"/>
-        </w:rPr>
-        <w:t> We will not be able to use your data for scientific purposes, and you will not be able to finish the experiment. We anticipate some mistakes will be made, but those will NOT affect the approval of your work.</w:t>
-      </w:r>
-    </w:p>
-    <w:p>
-      <w:pPr>
-        <w:pStyle w:val="NormalWeb"/>
-        <w:spacing w:before="0" w:beforeAutospacing="0" w:after="0" w:afterAutospacing="0"/>
-        <w:rPr>
-          <w:sz w:val="14"/>
-          <w:szCs w:val="14"/>
-        </w:rPr>
-      </w:pPr>
-      <w:r>
-        <w:rPr>
-          <w:sz w:val="14"/>
-          <w:szCs w:val="14"/>
-        </w:rPr>
-        <w:t>We will only reject work if you a) </w:t>
-      </w:r>
-      <w:r>
-        <w:rPr>
-          <w:rStyle w:val="Strong"/>
-          <w:sz w:val="14"/>
-          <w:szCs w:val="14"/>
-        </w:rPr>
-        <w:t>clearly</w:t>
-      </w:r>
-      <w:r>
-        <w:rPr>
-          <w:sz w:val="14"/>
-          <w:szCs w:val="14"/>
-        </w:rPr>
-        <w:t> do not pay attention to the instructions, b) reload the page, or c) repeat the experiment. We reject far less than 1% of all completed experiments.</w:t>
-      </w:r>
-    </w:p>
-    <w:p>
-      <w:pPr>
-        <w:spacing w:after="0"/>
-        <w:rPr>
-          <w:rFonts w:ascii="Times New Roman" w:hAnsi="Times New Roman" w:cs="Times New Roman"/>
-          <w:sz w:val="2"/>
-          <w:szCs w:val="2"/>
-        </w:rPr>
-      </w:pPr>
-    </w:p>
-    <w:p>
-      <w:pPr>
-        <w:pStyle w:val="Heading3"/>
+        <w:t>Reasons</w:t>
+      </w:r>
+      <w:proofErr w:type="gramEnd"/>
+      <w:r>
         <w:rPr>
           <w:rFonts w:ascii="Times New Roman" w:hAnsi="Times New Roman" w:cs="Times New Roman"/>
           <w:b/>
@@ -25594,8 +26312,118 @@
           <w:sz w:val="14"/>
           <w:szCs w:val="14"/>
         </w:rPr>
-      </w:pPr>
-      <w:r>
+        <w:t xml:space="preserve"> work can be rejected</w:t>
+      </w:r>
+    </w:p>
+    <w:p>
+      <w:pPr>
+        <w:pStyle w:val="NormalWeb"/>
+        <w:spacing w:before="0" w:beforeAutospacing="0" w:after="0" w:afterAutospacing="0"/>
+        <w:rPr>
+          <w:sz w:val="14"/>
+          <w:szCs w:val="14"/>
+        </w:rPr>
+      </w:pPr>
+      <w:r>
+        <w:rPr>
+          <w:sz w:val="14"/>
+          <w:szCs w:val="14"/>
+        </w:rPr>
+        <w:t>If you pay attention to the instructions and </w:t>
+      </w:r>
+      <w:r>
+        <w:rPr>
+          <w:b/>
+          <w:bCs/>
+          <w:sz w:val="14"/>
+          <w:szCs w:val="14"/>
+        </w:rPr>
+        <w:t>do not respond randomly </w:t>
+      </w:r>
+      <w:r>
+        <w:rPr>
+          <w:sz w:val="14"/>
+          <w:szCs w:val="14"/>
+        </w:rPr>
+        <w:t>your work will be approved. </w:t>
+      </w:r>
+      <w:r>
+        <w:rPr>
+          <w:rStyle w:val="Strong"/>
+          <w:sz w:val="14"/>
+          <w:szCs w:val="14"/>
+        </w:rPr>
+        <w:t>Please do NOT reload this page, even if you think you made a mistake.</w:t>
+      </w:r>
+      <w:r>
+        <w:rPr>
+          <w:sz w:val="14"/>
+          <w:szCs w:val="14"/>
+        </w:rPr>
+        <w:t> We will not be able to use your data for scientific purposes, and you will not be able to finish the experiment. We anticipate some mistakes will be made, but those will NOT affect the approval of your work.</w:t>
+      </w:r>
+    </w:p>
+    <w:p>
+      <w:pPr>
+        <w:pStyle w:val="NormalWeb"/>
+        <w:spacing w:before="0" w:beforeAutospacing="0" w:after="0" w:afterAutospacing="0"/>
+        <w:rPr>
+          <w:sz w:val="14"/>
+          <w:szCs w:val="14"/>
+        </w:rPr>
+      </w:pPr>
+      <w:r>
+        <w:rPr>
+          <w:sz w:val="14"/>
+          <w:szCs w:val="14"/>
+        </w:rPr>
+        <w:t>We will only reject work if you a) </w:t>
+      </w:r>
+      <w:r>
+        <w:rPr>
+          <w:rStyle w:val="Strong"/>
+          <w:sz w:val="14"/>
+          <w:szCs w:val="14"/>
+        </w:rPr>
+        <w:t>clearly</w:t>
+      </w:r>
+      <w:r>
+        <w:rPr>
+          <w:sz w:val="14"/>
+          <w:szCs w:val="14"/>
+        </w:rPr>
+        <w:t xml:space="preserve"> do not pay attention to the instructions, b) reload the page, or c) repeat the experiment. We reject far less than 1% of all </w:t>
+      </w:r>
+      <w:proofErr w:type="gramStart"/>
+      <w:r>
+        <w:rPr>
+          <w:sz w:val="14"/>
+          <w:szCs w:val="14"/>
+        </w:rPr>
+        <w:t>completed</w:t>
+      </w:r>
+      <w:proofErr w:type="gramEnd"/>
+      <w:r>
+        <w:rPr>
+          <w:sz w:val="14"/>
+          <w:szCs w:val="14"/>
+        </w:rPr>
+        <w:t xml:space="preserve"> experiments.</w:t>
+      </w:r>
+    </w:p>
+    <w:p>
+      <w:pPr>
+        <w:spacing w:after="0"/>
+        <w:rPr>
+          <w:rFonts w:ascii="Times New Roman" w:hAnsi="Times New Roman" w:cs="Times New Roman"/>
+          <w:sz w:val="2"/>
+          <w:szCs w:val="2"/>
+        </w:rPr>
+      </w:pPr>
+    </w:p>
+    <w:p>
+      <w:pPr>
+        <w:pStyle w:val="Heading3"/>
         <w:rPr>
           <w:rFonts w:ascii="Times New Roman" w:hAnsi="Times New Roman" w:cs="Times New Roman"/>
           <w:b/>
@@ -25604,95 +26432,8 @@
           <w:sz w:val="14"/>
           <w:szCs w:val="14"/>
         </w:rPr>
-        <w:t>Experiment instructions</w:t>
-      </w:r>
-    </w:p>
-    <w:p>
-      <w:pPr>
-        <w:pStyle w:val="NormalWeb"/>
-        <w:spacing w:before="0" w:beforeAutospacing="0" w:after="0" w:afterAutospacing="0"/>
-        <w:rPr>
-          <w:sz w:val="14"/>
-          <w:szCs w:val="14"/>
-        </w:rPr>
-      </w:pPr>
-      <w:r>
-        <w:rPr>
-          <w:sz w:val="14"/>
-          <w:szCs w:val="14"/>
-        </w:rPr>
-        <w:t>The purpose of this experiment is to investigate listeners’ ability to pay attention to a specific talker when there are multiple talkers speaking at once.</w:t>
-      </w:r>
-      <w:r>
-        <w:rPr>
-          <w:sz w:val="14"/>
-          <w:szCs w:val="14"/>
-        </w:rPr>
-        <w:br/>
-        <w:t>The experiment has two parts. In the first part, you will hear recordings of a female and a male talker speaking simultaneously. Your task is to </w:t>
-      </w:r>
-      <w:r>
-        <w:rPr>
-          <w:rStyle w:val="Strong"/>
-          <w:sz w:val="14"/>
-          <w:szCs w:val="14"/>
-        </w:rPr>
-        <w:t>focus only on the female talker</w:t>
-      </w:r>
-      <w:r>
-        <w:rPr>
-          <w:sz w:val="14"/>
-          <w:szCs w:val="14"/>
-        </w:rPr>
-        <w:t xml:space="preserve">. For each recording, you </w:t>
-      </w:r>
-      <w:proofErr w:type="gramStart"/>
-      <w:r>
-        <w:rPr>
-          <w:sz w:val="14"/>
-          <w:szCs w:val="14"/>
-        </w:rPr>
-        <w:t>have to</w:t>
-      </w:r>
-      <w:proofErr w:type="gramEnd"/>
-      <w:r>
-        <w:rPr>
-          <w:sz w:val="14"/>
-          <w:szCs w:val="14"/>
-        </w:rPr>
-        <w:t xml:space="preserve"> determine whether the female talker produced a word or a non-word.</w:t>
-      </w:r>
-    </w:p>
-    <w:p>
-      <w:pPr>
-        <w:pStyle w:val="NormalWeb"/>
-        <w:spacing w:before="0" w:beforeAutospacing="0" w:after="0" w:afterAutospacing="0"/>
-        <w:rPr>
-          <w:sz w:val="14"/>
-          <w:szCs w:val="14"/>
-        </w:rPr>
-      </w:pPr>
-      <w:r>
-        <w:rPr>
-          <w:sz w:val="14"/>
-          <w:szCs w:val="14"/>
-        </w:rPr>
-        <w:t>In the second part, you will hear recordings from the same two talkers. This time, each recording will only contain speech from one talker at a time.</w:t>
-      </w:r>
-    </w:p>
-    <w:p>
-      <w:pPr>
-        <w:spacing w:after="0"/>
-        <w:rPr>
-          <w:rFonts w:ascii="Times New Roman" w:hAnsi="Times New Roman" w:cs="Times New Roman"/>
-          <w:sz w:val="2"/>
-          <w:szCs w:val="2"/>
-        </w:rPr>
-      </w:pPr>
-    </w:p>
-    <w:p>
-      <w:pPr>
-        <w:pStyle w:val="Heading3"/>
+      </w:pPr>
+      <w:r>
         <w:rPr>
           <w:rFonts w:ascii="Times New Roman" w:hAnsi="Times New Roman" w:cs="Times New Roman"/>
           <w:b/>
@@ -25701,8 +26442,95 @@
           <w:sz w:val="14"/>
           <w:szCs w:val="14"/>
         </w:rPr>
-      </w:pPr>
-      <w:r>
+        <w:t>Experiment instructions</w:t>
+      </w:r>
+    </w:p>
+    <w:p>
+      <w:pPr>
+        <w:pStyle w:val="NormalWeb"/>
+        <w:spacing w:before="0" w:beforeAutospacing="0" w:after="0" w:afterAutospacing="0"/>
+        <w:rPr>
+          <w:sz w:val="14"/>
+          <w:szCs w:val="14"/>
+        </w:rPr>
+      </w:pPr>
+      <w:r>
+        <w:rPr>
+          <w:sz w:val="14"/>
+          <w:szCs w:val="14"/>
+        </w:rPr>
+        <w:t>The purpose of this experiment is to investigate listeners’ ability to pay attention to a specific talker when there are multiple talkers speaking at once.</w:t>
+      </w:r>
+      <w:r>
+        <w:rPr>
+          <w:sz w:val="14"/>
+          <w:szCs w:val="14"/>
+        </w:rPr>
+        <w:br/>
+        <w:t>The experiment has two parts. In the first part, you will hear recordings of a female and a male talker speaking simultaneously. Your task is to </w:t>
+      </w:r>
+      <w:r>
+        <w:rPr>
+          <w:rStyle w:val="Strong"/>
+          <w:sz w:val="14"/>
+          <w:szCs w:val="14"/>
+        </w:rPr>
+        <w:t>focus only on the female talker</w:t>
+      </w:r>
+      <w:r>
+        <w:rPr>
+          <w:sz w:val="14"/>
+          <w:szCs w:val="14"/>
+        </w:rPr>
+        <w:t xml:space="preserve">. For each recording, you </w:t>
+      </w:r>
+      <w:proofErr w:type="gramStart"/>
+      <w:r>
+        <w:rPr>
+          <w:sz w:val="14"/>
+          <w:szCs w:val="14"/>
+        </w:rPr>
+        <w:t>have to</w:t>
+      </w:r>
+      <w:proofErr w:type="gramEnd"/>
+      <w:r>
+        <w:rPr>
+          <w:sz w:val="14"/>
+          <w:szCs w:val="14"/>
+        </w:rPr>
+        <w:t xml:space="preserve"> determine whether the female talker produced a word or a non-word.</w:t>
+      </w:r>
+    </w:p>
+    <w:p>
+      <w:pPr>
+        <w:pStyle w:val="NormalWeb"/>
+        <w:spacing w:before="0" w:beforeAutospacing="0" w:after="0" w:afterAutospacing="0"/>
+        <w:rPr>
+          <w:sz w:val="14"/>
+          <w:szCs w:val="14"/>
+        </w:rPr>
+      </w:pPr>
+      <w:r>
+        <w:rPr>
+          <w:sz w:val="14"/>
+          <w:szCs w:val="14"/>
+        </w:rPr>
+        <w:t>In the second part, you will hear recordings from the same two talkers. This time, each recording will only contain speech from one talker at a time.</w:t>
+      </w:r>
+    </w:p>
+    <w:p>
+      <w:pPr>
+        <w:spacing w:after="0"/>
+        <w:rPr>
+          <w:rFonts w:ascii="Times New Roman" w:hAnsi="Times New Roman" w:cs="Times New Roman"/>
+          <w:sz w:val="2"/>
+          <w:szCs w:val="2"/>
+        </w:rPr>
+      </w:pPr>
+    </w:p>
+    <w:p>
+      <w:pPr>
+        <w:pStyle w:val="Heading3"/>
         <w:rPr>
           <w:rFonts w:ascii="Times New Roman" w:hAnsi="Times New Roman" w:cs="Times New Roman"/>
           <w:b/>
@@ -25711,27 +26539,37 @@
           <w:sz w:val="14"/>
           <w:szCs w:val="14"/>
         </w:rPr>
-        <w:t>Informed consent</w:t>
-      </w:r>
-    </w:p>
-    <w:p>
-      <w:pPr>
-        <w:spacing w:after="0"/>
-        <w:rPr>
-          <w:rFonts w:ascii="Times New Roman" w:hAnsi="Times New Roman" w:cs="Times New Roman"/>
+      </w:pPr>
+      <w:r>
+        <w:rPr>
+          <w:rFonts w:ascii="Times New Roman" w:hAnsi="Times New Roman" w:cs="Times New Roman"/>
+          <w:b/>
+          <w:bCs/>
+          <w:color w:val="auto"/>
           <w:sz w:val="14"/>
           <w:szCs w:val="14"/>
         </w:rPr>
-      </w:pPr>
-      <w:r>
+        <w:t>Informed consent</w:t>
+      </w:r>
+    </w:p>
+    <w:p>
+      <w:pPr>
+        <w:spacing w:after="0"/>
         <w:rPr>
           <w:rFonts w:ascii="Times New Roman" w:hAnsi="Times New Roman" w:cs="Times New Roman"/>
           <w:sz w:val="14"/>
           <w:szCs w:val="14"/>
         </w:rPr>
+      </w:pPr>
+      <w:r>
+        <w:rPr>
+          <w:rFonts w:ascii="Times New Roman" w:hAnsi="Times New Roman" w:cs="Times New Roman"/>
+          <w:sz w:val="14"/>
+          <w:szCs w:val="14"/>
+        </w:rPr>
         <w:t>By accepting this experiment, you confirm that you have read and understand the </w:t>
       </w:r>
-      <w:hyperlink r:id="rId39" w:tgtFrame="_blank" w:history="1">
+      <w:hyperlink r:id="rId36" w:tgtFrame="_blank" w:history="1">
         <w:r>
           <w:rPr>
             <w:rStyle w:val="Hyperlink"/>
@@ -25930,7 +26768,7 @@
         </w:rPr>
         <w:t xml:space="preserve"> console, and (3) </w:t>
       </w:r>
-      <w:hyperlink r:id="rId40" w:history="1">
+      <w:hyperlink r:id="rId37" w:history="1">
         <w:r>
           <w:rPr>
             <w:rStyle w:val="Hyperlink"/>
@@ -25965,7 +26803,7 @@
         </w:rPr>
         <w:t>If you are interested in hearing how the experiments you are participating in help us to understand the human brain, feel free to subscribe to our </w:t>
       </w:r>
-      <w:hyperlink r:id="rId41" w:history="1">
+      <w:hyperlink r:id="rId38" w:history="1">
         <w:r>
           <w:rPr>
             <w:rStyle w:val="Hyperlink"/>
@@ -27464,7 +28302,7 @@
       </w:pPr>
     </w:p>
     <w:sectPr>
-      <w:footerReference w:type="first" r:id="rId42"/>
+      <w:footerReference w:type="first" r:id="rId39"/>
       <w:type w:val="continuous"/>
       <w:pgSz w:w="12240" w:h="15840"/>
       <w:pgMar w:top="1440" w:right="1440" w:bottom="1440" w:left="1440" w:header="720" w:footer="720" w:gutter="0"/>
@@ -27477,7 +28315,7 @@
 </file>
 
 <file path=word/endnotes.xml><?xml version="1.0" encoding="utf-8"?>
-<w:endnotes xmlns:wpc="http://schemas.microsoft.com/office/word/2010/wordprocessingCanvas" xmlns:cx="http://schemas.microsoft.com/office/drawing/2014/chartex" xmlns:cx1="http://schemas.microsoft.com/office/drawing/2015/9/8/chartex" xmlns:cx2="http://schemas.microsoft.com/office/drawing/2015/10/21/chartex" xmlns:cx3="http://schemas.microsoft.com/office/drawing/2016/5/9/chartex" xmlns:cx4="http://schemas.microsoft.com/office/drawing/2016/5/10/chartex" xmlns:cx5="http://schemas.microsoft.com/office/drawing/2016/5/11/chartex" xmlns:cx6="http://schemas.microsoft.com/office/drawing/2016/5/12/chartex" xmlns:cx7="http://schemas.microsoft.com/office/drawing/2016/5/13/chartex" xmlns:cx8="http://schemas.microsoft.com/office/drawing/2016/5/14/chartex" xmlns:mc="http://schemas.openxmlformats.org/markup-compatibility/2006" xmlns:aink="http://schemas.microsoft.com/office/drawing/2016/ink" xmlns:am3d="http://schemas.microsoft.com/office/drawing/2017/model3d" xmlns:o="urn:schemas-microsoft-com:office:office" xmlns:oel="http://schemas.microsoft.com/office/2019/extlst" xmlns:r="http://schemas.openxmlformats.org/officeDocument/2006/relationships" xmlns:m="http://schemas.openxmlformats.org/officeDocument/2006/math" xmlns:v="urn:schemas-microsoft-com:vml" xmlns:wp14="http://schemas.microsoft.com/office/word/2010/wordprocessingDrawing" xmlns:wp="http://schemas.openxmlformats.org/drawingml/2006/wordprocessingDrawing" xmlns:w10="urn:schemas-microsoft-com:office:word" xmlns:w="http://schemas.openxmlformats.org/wordprocessingml/2006/main" xmlns:w14="http://schemas.microsoft.com/office/word/2010/wordml" xmlns:w15="http://schemas.microsoft.com/office/word/2012/wordml" xmlns:w16cex="http://schemas.microsoft.com/office/word/2018/wordml/cex" xmlns:w16cid="http://schemas.microsoft.com/office/word/2016/wordml/cid" xmlns:w16="http://schemas.microsoft.com/office/word/2018/wordml" xmlns:w16du="http://schemas.microsoft.com/office/word/2023/wordml/word16du" xmlns:w16sdtdh="http://schemas.microsoft.com/office/word/2020/wordml/sdtdatahash" xmlns:w16se="http://schemas.microsoft.com/office/word/2015/wordml/symex" xmlns:wpg="http://schemas.microsoft.com/office/word/2010/wordprocessingGroup" xmlns:wpi="http://schemas.microsoft.com/office/word/2010/wordprocessingInk" xmlns:wne="http://schemas.microsoft.com/office/word/2006/wordml" xmlns:wps="http://schemas.microsoft.com/office/word/2010/wordprocessingShape" mc:Ignorable="w14 w15 w16se w16cid w16 w16cex w16sdtdh w16du wp14">
+<w:endnotes xmlns:wpc="http://schemas.microsoft.com/office/word/2010/wordprocessingCanvas" xmlns:cx="http://schemas.microsoft.com/office/drawing/2014/chartex" xmlns:cx1="http://schemas.microsoft.com/office/drawing/2015/9/8/chartex" xmlns:cx2="http://schemas.microsoft.com/office/drawing/2015/10/21/chartex" xmlns:cx3="http://schemas.microsoft.com/office/drawing/2016/5/9/chartex" xmlns:cx4="http://schemas.microsoft.com/office/drawing/2016/5/10/chartex" xmlns:cx5="http://schemas.microsoft.com/office/drawing/2016/5/11/chartex" xmlns:cx6="http://schemas.microsoft.com/office/drawing/2016/5/12/chartex" xmlns:cx7="http://schemas.microsoft.com/office/drawing/2016/5/13/chartex" xmlns:cx8="http://schemas.microsoft.com/office/drawing/2016/5/14/chartex" xmlns:mc="http://schemas.openxmlformats.org/markup-compatibility/2006" xmlns:aink="http://schemas.microsoft.com/office/drawing/2016/ink" xmlns:am3d="http://schemas.microsoft.com/office/drawing/2017/model3d" xmlns:o="urn:schemas-microsoft-com:office:office" xmlns:oel="http://schemas.microsoft.com/office/2019/extlst" xmlns:r="http://schemas.openxmlformats.org/officeDocument/2006/relationships" xmlns:m="http://schemas.openxmlformats.org/officeDocument/2006/math" xmlns:v="urn:schemas-microsoft-com:vml" xmlns:wp14="http://schemas.microsoft.com/office/word/2010/wordprocessingDrawing" xmlns:wp="http://schemas.openxmlformats.org/drawingml/2006/wordprocessingDrawing" xmlns:w10="urn:schemas-microsoft-com:office:word" xmlns:w="http://schemas.openxmlformats.org/wordprocessingml/2006/main" xmlns:w14="http://schemas.microsoft.com/office/word/2010/wordml" xmlns:w15="http://schemas.microsoft.com/office/word/2012/wordml" xmlns:w16cex="http://schemas.microsoft.com/office/word/2018/wordml/cex" xmlns:w16cid="http://schemas.microsoft.com/office/word/2016/wordml/cid" xmlns:w16="http://schemas.microsoft.com/office/word/2018/wordml" xmlns:w16du="http://schemas.microsoft.com/office/word/2023/wordml/word16du" xmlns:w16sdtdh="http://schemas.microsoft.com/office/word/2020/wordml/sdtdatahash" xmlns:w16sdtfl="http://schemas.microsoft.com/office/word/2024/wordml/sdtformatlock" xmlns:w16se="http://schemas.microsoft.com/office/word/2015/wordml/symex" xmlns:wpg="http://schemas.microsoft.com/office/word/2010/wordprocessingGroup" xmlns:wpi="http://schemas.microsoft.com/office/word/2010/wordprocessingInk" xmlns:wne="http://schemas.microsoft.com/office/word/2006/wordml" xmlns:wps="http://schemas.microsoft.com/office/word/2010/wordprocessingShape" mc:Ignorable="w14 w15 w16se w16cid w16 w16cex w16sdtdh w16sdtfl w16du wp14">
   <w:endnote w:type="separator" w:id="-1">
     <w:p>
       <w:pPr>
@@ -27504,7 +28342,7 @@
 </file>
 
 <file path=word/footer1.xml><?xml version="1.0" encoding="utf-8"?>
-<w:ftr xmlns:wpc="http://schemas.microsoft.com/office/word/2010/wordprocessingCanvas" xmlns:cx="http://schemas.microsoft.com/office/drawing/2014/chartex" xmlns:cx1="http://schemas.microsoft.com/office/drawing/2015/9/8/chartex" xmlns:cx2="http://schemas.microsoft.com/office/drawing/2015/10/21/chartex" xmlns:cx3="http://schemas.microsoft.com/office/drawing/2016/5/9/chartex" xmlns:cx4="http://schemas.microsoft.com/office/drawing/2016/5/10/chartex" xmlns:cx5="http://schemas.microsoft.com/office/drawing/2016/5/11/chartex" xmlns:cx6="http://schemas.microsoft.com/office/drawing/2016/5/12/chartex" xmlns:cx7="http://schemas.microsoft.com/office/drawing/2016/5/13/chartex" xmlns:cx8="http://schemas.microsoft.com/office/drawing/2016/5/14/chartex" xmlns:mc="http://schemas.openxmlformats.org/markup-compatibility/2006" xmlns:aink="http://schemas.microsoft.com/office/drawing/2016/ink" xmlns:am3d="http://schemas.microsoft.com/office/drawing/2017/model3d" xmlns:o="urn:schemas-microsoft-com:office:office" xmlns:oel="http://schemas.microsoft.com/office/2019/extlst" xmlns:r="http://schemas.openxmlformats.org/officeDocument/2006/relationships" xmlns:m="http://schemas.openxmlformats.org/officeDocument/2006/math" xmlns:v="urn:schemas-microsoft-com:vml" xmlns:wp14="http://schemas.microsoft.com/office/word/2010/wordprocessingDrawing" xmlns:wp="http://schemas.openxmlformats.org/drawingml/2006/wordprocessingDrawing" xmlns:w10="urn:schemas-microsoft-com:office:word" xmlns:w="http://schemas.openxmlformats.org/wordprocessingml/2006/main" xmlns:w14="http://schemas.microsoft.com/office/word/2010/wordml" xmlns:w15="http://schemas.microsoft.com/office/word/2012/wordml" xmlns:w16cex="http://schemas.microsoft.com/office/word/2018/wordml/cex" xmlns:w16cid="http://schemas.microsoft.com/office/word/2016/wordml/cid" xmlns:w16="http://schemas.microsoft.com/office/word/2018/wordml" xmlns:w16du="http://schemas.microsoft.com/office/word/2023/wordml/word16du" xmlns:w16sdtdh="http://schemas.microsoft.com/office/word/2020/wordml/sdtdatahash" xmlns:w16se="http://schemas.microsoft.com/office/word/2015/wordml/symex" xmlns:wpg="http://schemas.microsoft.com/office/word/2010/wordprocessingGroup" xmlns:wpi="http://schemas.microsoft.com/office/word/2010/wordprocessingInk" xmlns:wne="http://schemas.microsoft.com/office/word/2006/wordml" xmlns:wps="http://schemas.microsoft.com/office/word/2010/wordprocessingShape" mc:Ignorable="w14 w15 w16se w16cid w16 w16cex w16sdtdh w16du wp14">
+<w:ftr xmlns:wpc="http://schemas.microsoft.com/office/word/2010/wordprocessingCanvas" xmlns:cx="http://schemas.microsoft.com/office/drawing/2014/chartex" xmlns:cx1="http://schemas.microsoft.com/office/drawing/2015/9/8/chartex" xmlns:cx2="http://schemas.microsoft.com/office/drawing/2015/10/21/chartex" xmlns:cx3="http://schemas.microsoft.com/office/drawing/2016/5/9/chartex" xmlns:cx4="http://schemas.microsoft.com/office/drawing/2016/5/10/chartex" xmlns:cx5="http://schemas.microsoft.com/office/drawing/2016/5/11/chartex" xmlns:cx6="http://schemas.microsoft.com/office/drawing/2016/5/12/chartex" xmlns:cx7="http://schemas.microsoft.com/office/drawing/2016/5/13/chartex" xmlns:cx8="http://schemas.microsoft.com/office/drawing/2016/5/14/chartex" xmlns:mc="http://schemas.openxmlformats.org/markup-compatibility/2006" xmlns:aink="http://schemas.microsoft.com/office/drawing/2016/ink" xmlns:am3d="http://schemas.microsoft.com/office/drawing/2017/model3d" xmlns:o="urn:schemas-microsoft-com:office:office" xmlns:oel="http://schemas.microsoft.com/office/2019/extlst" xmlns:r="http://schemas.openxmlformats.org/officeDocument/2006/relationships" xmlns:m="http://schemas.openxmlformats.org/officeDocument/2006/math" xmlns:v="urn:schemas-microsoft-com:vml" xmlns:wp14="http://schemas.microsoft.com/office/word/2010/wordprocessingDrawing" xmlns:wp="http://schemas.openxmlformats.org/drawingml/2006/wordprocessingDrawing" xmlns:w10="urn:schemas-microsoft-com:office:word" xmlns:w="http://schemas.openxmlformats.org/wordprocessingml/2006/main" xmlns:w14="http://schemas.microsoft.com/office/word/2010/wordml" xmlns:w15="http://schemas.microsoft.com/office/word/2012/wordml" xmlns:w16cex="http://schemas.microsoft.com/office/word/2018/wordml/cex" xmlns:w16cid="http://schemas.microsoft.com/office/word/2016/wordml/cid" xmlns:w16="http://schemas.microsoft.com/office/word/2018/wordml" xmlns:w16du="http://schemas.microsoft.com/office/word/2023/wordml/word16du" xmlns:w16sdtdh="http://schemas.microsoft.com/office/word/2020/wordml/sdtdatahash" xmlns:w16sdtfl="http://schemas.microsoft.com/office/word/2024/wordml/sdtformatlock" xmlns:w16se="http://schemas.microsoft.com/office/word/2015/wordml/symex" xmlns:wpg="http://schemas.microsoft.com/office/word/2010/wordprocessingGroup" xmlns:wpi="http://schemas.microsoft.com/office/word/2010/wordprocessingInk" xmlns:wne="http://schemas.microsoft.com/office/word/2006/wordml" xmlns:wps="http://schemas.microsoft.com/office/word/2010/wordprocessingShape" mc:Ignorable="w14 w15 w16se w16cid w16 w16cex w16sdtdh w16sdtfl w16du wp14">
   <w:p>
     <w:pPr>
       <w:pStyle w:val="Footer"/>
@@ -27683,7 +28521,7 @@
 </file>
 
 <file path=word/footer2.xml><?xml version="1.0" encoding="utf-8"?>
-<w:ftr xmlns:wpc="http://schemas.microsoft.com/office/word/2010/wordprocessingCanvas" xmlns:cx="http://schemas.microsoft.com/office/drawing/2014/chartex" xmlns:cx1="http://schemas.microsoft.com/office/drawing/2015/9/8/chartex" xmlns:cx2="http://schemas.microsoft.com/office/drawing/2015/10/21/chartex" xmlns:cx3="http://schemas.microsoft.com/office/drawing/2016/5/9/chartex" xmlns:cx4="http://schemas.microsoft.com/office/drawing/2016/5/10/chartex" xmlns:cx5="http://schemas.microsoft.com/office/drawing/2016/5/11/chartex" xmlns:cx6="http://schemas.microsoft.com/office/drawing/2016/5/12/chartex" xmlns:cx7="http://schemas.microsoft.com/office/drawing/2016/5/13/chartex" xmlns:cx8="http://schemas.microsoft.com/office/drawing/2016/5/14/chartex" xmlns:mc="http://schemas.openxmlformats.org/markup-compatibility/2006" xmlns:aink="http://schemas.microsoft.com/office/drawing/2016/ink" xmlns:am3d="http://schemas.microsoft.com/office/drawing/2017/model3d" xmlns:o="urn:schemas-microsoft-com:office:office" xmlns:oel="http://schemas.microsoft.com/office/2019/extlst" xmlns:r="http://schemas.openxmlformats.org/officeDocument/2006/relationships" xmlns:m="http://schemas.openxmlformats.org/officeDocument/2006/math" xmlns:v="urn:schemas-microsoft-com:vml" xmlns:wp14="http://schemas.microsoft.com/office/word/2010/wordprocessingDrawing" xmlns:wp="http://schemas.openxmlformats.org/drawingml/2006/wordprocessingDrawing" xmlns:w10="urn:schemas-microsoft-com:office:word" xmlns:w="http://schemas.openxmlformats.org/wordprocessingml/2006/main" xmlns:w14="http://schemas.microsoft.com/office/word/2010/wordml" xmlns:w15="http://schemas.microsoft.com/office/word/2012/wordml" xmlns:w16cex="http://schemas.microsoft.com/office/word/2018/wordml/cex" xmlns:w16cid="http://schemas.microsoft.com/office/word/2016/wordml/cid" xmlns:w16="http://schemas.microsoft.com/office/word/2018/wordml" xmlns:w16du="http://schemas.microsoft.com/office/word/2023/wordml/word16du" xmlns:w16sdtdh="http://schemas.microsoft.com/office/word/2020/wordml/sdtdatahash" xmlns:w16se="http://schemas.microsoft.com/office/word/2015/wordml/symex" xmlns:wpg="http://schemas.microsoft.com/office/word/2010/wordprocessingGroup" xmlns:wpi="http://schemas.microsoft.com/office/word/2010/wordprocessingInk" xmlns:wne="http://schemas.microsoft.com/office/word/2006/wordml" xmlns:wps="http://schemas.microsoft.com/office/word/2010/wordprocessingShape" mc:Ignorable="w14 w15 w16se w16cid w16 w16cex w16sdtdh w16du wp14">
+<w:ftr xmlns:wpc="http://schemas.microsoft.com/office/word/2010/wordprocessingCanvas" xmlns:cx="http://schemas.microsoft.com/office/drawing/2014/chartex" xmlns:cx1="http://schemas.microsoft.com/office/drawing/2015/9/8/chartex" xmlns:cx2="http://schemas.microsoft.com/office/drawing/2015/10/21/chartex" xmlns:cx3="http://schemas.microsoft.com/office/drawing/2016/5/9/chartex" xmlns:cx4="http://schemas.microsoft.com/office/drawing/2016/5/10/chartex" xmlns:cx5="http://schemas.microsoft.com/office/drawing/2016/5/11/chartex" xmlns:cx6="http://schemas.microsoft.com/office/drawing/2016/5/12/chartex" xmlns:cx7="http://schemas.microsoft.com/office/drawing/2016/5/13/chartex" xmlns:cx8="http://schemas.microsoft.com/office/drawing/2016/5/14/chartex" xmlns:mc="http://schemas.openxmlformats.org/markup-compatibility/2006" xmlns:aink="http://schemas.microsoft.com/office/drawing/2016/ink" xmlns:am3d="http://schemas.microsoft.com/office/drawing/2017/model3d" xmlns:o="urn:schemas-microsoft-com:office:office" xmlns:oel="http://schemas.microsoft.com/office/2019/extlst" xmlns:r="http://schemas.openxmlformats.org/officeDocument/2006/relationships" xmlns:m="http://schemas.openxmlformats.org/officeDocument/2006/math" xmlns:v="urn:schemas-microsoft-com:vml" xmlns:wp14="http://schemas.microsoft.com/office/word/2010/wordprocessingDrawing" xmlns:wp="http://schemas.openxmlformats.org/drawingml/2006/wordprocessingDrawing" xmlns:w10="urn:schemas-microsoft-com:office:word" xmlns:w="http://schemas.openxmlformats.org/wordprocessingml/2006/main" xmlns:w14="http://schemas.microsoft.com/office/word/2010/wordml" xmlns:w15="http://schemas.microsoft.com/office/word/2012/wordml" xmlns:w16cex="http://schemas.microsoft.com/office/word/2018/wordml/cex" xmlns:w16cid="http://schemas.microsoft.com/office/word/2016/wordml/cid" xmlns:w16="http://schemas.microsoft.com/office/word/2018/wordml" xmlns:w16du="http://schemas.microsoft.com/office/word/2023/wordml/word16du" xmlns:w16sdtdh="http://schemas.microsoft.com/office/word/2020/wordml/sdtdatahash" xmlns:w16sdtfl="http://schemas.microsoft.com/office/word/2024/wordml/sdtformatlock" xmlns:w16se="http://schemas.microsoft.com/office/word/2015/wordml/symex" xmlns:wpg="http://schemas.microsoft.com/office/word/2010/wordprocessingGroup" xmlns:wpi="http://schemas.microsoft.com/office/word/2010/wordprocessingInk" xmlns:wne="http://schemas.microsoft.com/office/word/2006/wordml" xmlns:wps="http://schemas.microsoft.com/office/word/2010/wordprocessingShape" mc:Ignorable="w14 w15 w16se w16cid w16 w16cex w16sdtdh w16sdtfl w16du wp14">
   <w:p>
     <w:pPr>
       <w:pStyle w:val="Footer"/>
@@ -27700,7 +28538,7 @@
 </file>
 
 <file path=word/footnotes.xml><?xml version="1.0" encoding="utf-8"?>
-<w:footnotes xmlns:wpc="http://schemas.microsoft.com/office/word/2010/wordprocessingCanvas" xmlns:cx="http://schemas.microsoft.com/office/drawing/2014/chartex" xmlns:cx1="http://schemas.microsoft.com/office/drawing/2015/9/8/chartex" xmlns:cx2="http://schemas.microsoft.com/office/drawing/2015/10/21/chartex" xmlns:cx3="http://schemas.microsoft.com/office/drawing/2016/5/9/chartex" xmlns:cx4="http://schemas.microsoft.com/office/drawing/2016/5/10/chartex" xmlns:cx5="http://schemas.microsoft.com/office/drawing/2016/5/11/chartex" xmlns:cx6="http://schemas.microsoft.com/office/drawing/2016/5/12/chartex" xmlns:cx7="http://schemas.microsoft.com/office/drawing/2016/5/13/chartex" xmlns:cx8="http://schemas.microsoft.com/office/drawing/2016/5/14/chartex" xmlns:mc="http://schemas.openxmlformats.org/markup-compatibility/2006" xmlns:aink="http://schemas.microsoft.com/office/drawing/2016/ink" xmlns:am3d="http://schemas.microsoft.com/office/drawing/2017/model3d" xmlns:o="urn:schemas-microsoft-com:office:office" xmlns:oel="http://schemas.microsoft.com/office/2019/extlst" xmlns:r="http://schemas.openxmlformats.org/officeDocument/2006/relationships" xmlns:m="http://schemas.openxmlformats.org/officeDocument/2006/math" xmlns:v="urn:schemas-microsoft-com:vml" xmlns:wp14="http://schemas.microsoft.com/office/word/2010/wordprocessingDrawing" xmlns:wp="http://schemas.openxmlformats.org/drawingml/2006/wordprocessingDrawing" xmlns:w10="urn:schemas-microsoft-com:office:word" xmlns:w="http://schemas.openxmlformats.org/wordprocessingml/2006/main" xmlns:w14="http://schemas.microsoft.com/office/word/2010/wordml" xmlns:w15="http://schemas.microsoft.com/office/word/2012/wordml" xmlns:w16cex="http://schemas.microsoft.com/office/word/2018/wordml/cex" xmlns:w16cid="http://schemas.microsoft.com/office/word/2016/wordml/cid" xmlns:w16="http://schemas.microsoft.com/office/word/2018/wordml" xmlns:w16du="http://schemas.microsoft.com/office/word/2023/wordml/word16du" xmlns:w16sdtdh="http://schemas.microsoft.com/office/word/2020/wordml/sdtdatahash" xmlns:w16se="http://schemas.microsoft.com/office/word/2015/wordml/symex" xmlns:wpg="http://schemas.microsoft.com/office/word/2010/wordprocessingGroup" xmlns:wpi="http://schemas.microsoft.com/office/word/2010/wordprocessingInk" xmlns:wne="http://schemas.microsoft.com/office/word/2006/wordml" xmlns:wps="http://schemas.microsoft.com/office/word/2010/wordprocessingShape" mc:Ignorable="w14 w15 w16se w16cid w16 w16cex w16sdtdh w16du wp14">
+<w:footnotes xmlns:wpc="http://schemas.microsoft.com/office/word/2010/wordprocessingCanvas" xmlns:cx="http://schemas.microsoft.com/office/drawing/2014/chartex" xmlns:cx1="http://schemas.microsoft.com/office/drawing/2015/9/8/chartex" xmlns:cx2="http://schemas.microsoft.com/office/drawing/2015/10/21/chartex" xmlns:cx3="http://schemas.microsoft.com/office/drawing/2016/5/9/chartex" xmlns:cx4="http://schemas.microsoft.com/office/drawing/2016/5/10/chartex" xmlns:cx5="http://schemas.microsoft.com/office/drawing/2016/5/11/chartex" xmlns:cx6="http://schemas.microsoft.com/office/drawing/2016/5/12/chartex" xmlns:cx7="http://schemas.microsoft.com/office/drawing/2016/5/13/chartex" xmlns:cx8="http://schemas.microsoft.com/office/drawing/2016/5/14/chartex" xmlns:mc="http://schemas.openxmlformats.org/markup-compatibility/2006" xmlns:aink="http://schemas.microsoft.com/office/drawing/2016/ink" xmlns:am3d="http://schemas.microsoft.com/office/drawing/2017/model3d" xmlns:o="urn:schemas-microsoft-com:office:office" xmlns:oel="http://schemas.microsoft.com/office/2019/extlst" xmlns:r="http://schemas.openxmlformats.org/officeDocument/2006/relationships" xmlns:m="http://schemas.openxmlformats.org/officeDocument/2006/math" xmlns:v="urn:schemas-microsoft-com:vml" xmlns:wp14="http://schemas.microsoft.com/office/word/2010/wordprocessingDrawing" xmlns:wp="http://schemas.openxmlformats.org/drawingml/2006/wordprocessingDrawing" xmlns:w10="urn:schemas-microsoft-com:office:word" xmlns:w="http://schemas.openxmlformats.org/wordprocessingml/2006/main" xmlns:w14="http://schemas.microsoft.com/office/word/2010/wordml" xmlns:w15="http://schemas.microsoft.com/office/word/2012/wordml" xmlns:w16cex="http://schemas.microsoft.com/office/word/2018/wordml/cex" xmlns:w16cid="http://schemas.microsoft.com/office/word/2016/wordml/cid" xmlns:w16="http://schemas.microsoft.com/office/word/2018/wordml" xmlns:w16du="http://schemas.microsoft.com/office/word/2023/wordml/word16du" xmlns:w16sdtdh="http://schemas.microsoft.com/office/word/2020/wordml/sdtdatahash" xmlns:w16sdtfl="http://schemas.microsoft.com/office/word/2024/wordml/sdtformatlock" xmlns:w16se="http://schemas.microsoft.com/office/word/2015/wordml/symex" xmlns:wpg="http://schemas.microsoft.com/office/word/2010/wordprocessingGroup" xmlns:wpi="http://schemas.microsoft.com/office/word/2010/wordprocessingInk" xmlns:wne="http://schemas.microsoft.com/office/word/2006/wordml" xmlns:wps="http://schemas.microsoft.com/office/word/2010/wordprocessingShape" mc:Ignorable="w14 w15 w16se w16cid w16 w16cex w16sdtdh w16sdtfl w16du wp14">
   <w:footnote w:type="separator" w:id="-1">
     <w:p>
       <w:pPr>
@@ -27750,7 +28588,7 @@
 </file>
 
 <file path=word/header1.xml><?xml version="1.0" encoding="utf-8"?>
-<w:hdr xmlns:wpc="http://schemas.microsoft.com/office/word/2010/wordprocessingCanvas" xmlns:cx="http://schemas.microsoft.com/office/drawing/2014/chartex" xmlns:cx1="http://schemas.microsoft.com/office/drawing/2015/9/8/chartex" xmlns:cx2="http://schemas.microsoft.com/office/drawing/2015/10/21/chartex" xmlns:cx3="http://schemas.microsoft.com/office/drawing/2016/5/9/chartex" xmlns:cx4="http://schemas.microsoft.com/office/drawing/2016/5/10/chartex" xmlns:cx5="http://schemas.microsoft.com/office/drawing/2016/5/11/chartex" xmlns:cx6="http://schemas.microsoft.com/office/drawing/2016/5/12/chartex" xmlns:cx7="http://schemas.microsoft.com/office/drawing/2016/5/13/chartex" xmlns:cx8="http://schemas.microsoft.com/office/drawing/2016/5/14/chartex" xmlns:mc="http://schemas.openxmlformats.org/markup-compatibility/2006" xmlns:aink="http://schemas.microsoft.com/office/drawing/2016/ink" xmlns:am3d="http://schemas.microsoft.com/office/drawing/2017/model3d" xmlns:o="urn:schemas-microsoft-com:office:office" xmlns:oel="http://schemas.microsoft.com/office/2019/extlst" xmlns:r="http://schemas.openxmlformats.org/officeDocument/2006/relationships" xmlns:m="http://schemas.openxmlformats.org/officeDocument/2006/math" xmlns:v="urn:schemas-microsoft-com:vml" xmlns:wp14="http://schemas.microsoft.com/office/word/2010/wordprocessingDrawing" xmlns:wp="http://schemas.openxmlformats.org/drawingml/2006/wordprocessingDrawing" xmlns:w10="urn:schemas-microsoft-com:office:word" xmlns:w="http://schemas.openxmlformats.org/wordprocessingml/2006/main" xmlns:w14="http://schemas.microsoft.com/office/word/2010/wordml" xmlns:w15="http://schemas.microsoft.com/office/word/2012/wordml" xmlns:w16cex="http://schemas.microsoft.com/office/word/2018/wordml/cex" xmlns:w16cid="http://schemas.microsoft.com/office/word/2016/wordml/cid" xmlns:w16="http://schemas.microsoft.com/office/word/2018/wordml" xmlns:w16du="http://schemas.microsoft.com/office/word/2023/wordml/word16du" xmlns:w16sdtdh="http://schemas.microsoft.com/office/word/2020/wordml/sdtdatahash" xmlns:w16se="http://schemas.microsoft.com/office/word/2015/wordml/symex" xmlns:wpg="http://schemas.microsoft.com/office/word/2010/wordprocessingGroup" xmlns:wpi="http://schemas.microsoft.com/office/word/2010/wordprocessingInk" xmlns:wne="http://schemas.microsoft.com/office/word/2006/wordml" xmlns:wps="http://schemas.microsoft.com/office/word/2010/wordprocessingShape" mc:Ignorable="w14 w15 w16se w16cid w16 w16cex w16sdtdh w16du wp14">
+<w:hdr xmlns:wpc="http://schemas.microsoft.com/office/word/2010/wordprocessingCanvas" xmlns:cx="http://schemas.microsoft.com/office/drawing/2014/chartex" xmlns:cx1="http://schemas.microsoft.com/office/drawing/2015/9/8/chartex" xmlns:cx2="http://schemas.microsoft.com/office/drawing/2015/10/21/chartex" xmlns:cx3="http://schemas.microsoft.com/office/drawing/2016/5/9/chartex" xmlns:cx4="http://schemas.microsoft.com/office/drawing/2016/5/10/chartex" xmlns:cx5="http://schemas.microsoft.com/office/drawing/2016/5/11/chartex" xmlns:cx6="http://schemas.microsoft.com/office/drawing/2016/5/12/chartex" xmlns:cx7="http://schemas.microsoft.com/office/drawing/2016/5/13/chartex" xmlns:cx8="http://schemas.microsoft.com/office/drawing/2016/5/14/chartex" xmlns:mc="http://schemas.openxmlformats.org/markup-compatibility/2006" xmlns:aink="http://schemas.microsoft.com/office/drawing/2016/ink" xmlns:am3d="http://schemas.microsoft.com/office/drawing/2017/model3d" xmlns:o="urn:schemas-microsoft-com:office:office" xmlns:oel="http://schemas.microsoft.com/office/2019/extlst" xmlns:r="http://schemas.openxmlformats.org/officeDocument/2006/relationships" xmlns:m="http://schemas.openxmlformats.org/officeDocument/2006/math" xmlns:v="urn:schemas-microsoft-com:vml" xmlns:wp14="http://schemas.microsoft.com/office/word/2010/wordprocessingDrawing" xmlns:wp="http://schemas.openxmlformats.org/drawingml/2006/wordprocessingDrawing" xmlns:w10="urn:schemas-microsoft-com:office:word" xmlns:w="http://schemas.openxmlformats.org/wordprocessingml/2006/main" xmlns:w14="http://schemas.microsoft.com/office/word/2010/wordml" xmlns:w15="http://schemas.microsoft.com/office/word/2012/wordml" xmlns:w16cex="http://schemas.microsoft.com/office/word/2018/wordml/cex" xmlns:w16cid="http://schemas.microsoft.com/office/word/2016/wordml/cid" xmlns:w16="http://schemas.microsoft.com/office/word/2018/wordml" xmlns:w16du="http://schemas.microsoft.com/office/word/2023/wordml/word16du" xmlns:w16sdtdh="http://schemas.microsoft.com/office/word/2020/wordml/sdtdatahash" xmlns:w16sdtfl="http://schemas.microsoft.com/office/word/2024/wordml/sdtformatlock" xmlns:w16se="http://schemas.microsoft.com/office/word/2015/wordml/symex" xmlns:wpg="http://schemas.microsoft.com/office/word/2010/wordprocessingGroup" xmlns:wpi="http://schemas.microsoft.com/office/word/2010/wordprocessingInk" xmlns:wne="http://schemas.microsoft.com/office/word/2006/wordml" xmlns:wps="http://schemas.microsoft.com/office/word/2010/wordprocessingShape" mc:Ignorable="w14 w15 w16se w16cid w16 w16cex w16sdtdh w16sdtfl w16du wp14">
   <w:sdt>
     <w:sdtPr>
       <w:rPr>
@@ -27870,7 +28708,7 @@
 </file>
 
 <file path=word/header2.xml><?xml version="1.0" encoding="utf-8"?>
-<w:hdr xmlns:wpc="http://schemas.microsoft.com/office/word/2010/wordprocessingCanvas" xmlns:cx="http://schemas.microsoft.com/office/drawing/2014/chartex" xmlns:cx1="http://schemas.microsoft.com/office/drawing/2015/9/8/chartex" xmlns:cx2="http://schemas.microsoft.com/office/drawing/2015/10/21/chartex" xmlns:cx3="http://schemas.microsoft.com/office/drawing/2016/5/9/chartex" xmlns:cx4="http://schemas.microsoft.com/office/drawing/2016/5/10/chartex" xmlns:cx5="http://schemas.microsoft.com/office/drawing/2016/5/11/chartex" xmlns:cx6="http://schemas.microsoft.com/office/drawing/2016/5/12/chartex" xmlns:cx7="http://schemas.microsoft.com/office/drawing/2016/5/13/chartex" xmlns:cx8="http://schemas.microsoft.com/office/drawing/2016/5/14/chartex" xmlns:mc="http://schemas.openxmlformats.org/markup-compatibility/2006" xmlns:aink="http://schemas.microsoft.com/office/drawing/2016/ink" xmlns:am3d="http://schemas.microsoft.com/office/drawing/2017/model3d" xmlns:o="urn:schemas-microsoft-com:office:office" xmlns:oel="http://schemas.microsoft.com/office/2019/extlst" xmlns:r="http://schemas.openxmlformats.org/officeDocument/2006/relationships" xmlns:m="http://schemas.openxmlformats.org/officeDocument/2006/math" xmlns:v="urn:schemas-microsoft-com:vml" xmlns:wp14="http://schemas.microsoft.com/office/word/2010/wordprocessingDrawing" xmlns:wp="http://schemas.openxmlformats.org/drawingml/2006/wordprocessingDrawing" xmlns:w10="urn:schemas-microsoft-com:office:word" xmlns:w="http://schemas.openxmlformats.org/wordprocessingml/2006/main" xmlns:w14="http://schemas.microsoft.com/office/word/2010/wordml" xmlns:w15="http://schemas.microsoft.com/office/word/2012/wordml" xmlns:w16cex="http://schemas.microsoft.com/office/word/2018/wordml/cex" xmlns:w16cid="http://schemas.microsoft.com/office/word/2016/wordml/cid" xmlns:w16="http://schemas.microsoft.com/office/word/2018/wordml" xmlns:w16du="http://schemas.microsoft.com/office/word/2023/wordml/word16du" xmlns:w16sdtdh="http://schemas.microsoft.com/office/word/2020/wordml/sdtdatahash" xmlns:w16se="http://schemas.microsoft.com/office/word/2015/wordml/symex" xmlns:wpg="http://schemas.microsoft.com/office/word/2010/wordprocessingGroup" xmlns:wpi="http://schemas.microsoft.com/office/word/2010/wordprocessingInk" xmlns:wne="http://schemas.microsoft.com/office/word/2006/wordml" xmlns:wps="http://schemas.microsoft.com/office/word/2010/wordprocessingShape" mc:Ignorable="w14 w15 w16se w16cid w16 w16cex w16sdtdh w16du wp14">
+<w:hdr xmlns:wpc="http://schemas.microsoft.com/office/word/2010/wordprocessingCanvas" xmlns:cx="http://schemas.microsoft.com/office/drawing/2014/chartex" xmlns:cx1="http://schemas.microsoft.com/office/drawing/2015/9/8/chartex" xmlns:cx2="http://schemas.microsoft.com/office/drawing/2015/10/21/chartex" xmlns:cx3="http://schemas.microsoft.com/office/drawing/2016/5/9/chartex" xmlns:cx4="http://schemas.microsoft.com/office/drawing/2016/5/10/chartex" xmlns:cx5="http://schemas.microsoft.com/office/drawing/2016/5/11/chartex" xmlns:cx6="http://schemas.microsoft.com/office/drawing/2016/5/12/chartex" xmlns:cx7="http://schemas.microsoft.com/office/drawing/2016/5/13/chartex" xmlns:cx8="http://schemas.microsoft.com/office/drawing/2016/5/14/chartex" xmlns:mc="http://schemas.openxmlformats.org/markup-compatibility/2006" xmlns:aink="http://schemas.microsoft.com/office/drawing/2016/ink" xmlns:am3d="http://schemas.microsoft.com/office/drawing/2017/model3d" xmlns:o="urn:schemas-microsoft-com:office:office" xmlns:oel="http://schemas.microsoft.com/office/2019/extlst" xmlns:r="http://schemas.openxmlformats.org/officeDocument/2006/relationships" xmlns:m="http://schemas.openxmlformats.org/officeDocument/2006/math" xmlns:v="urn:schemas-microsoft-com:vml" xmlns:wp14="http://schemas.microsoft.com/office/word/2010/wordprocessingDrawing" xmlns:wp="http://schemas.openxmlformats.org/drawingml/2006/wordprocessingDrawing" xmlns:w10="urn:schemas-microsoft-com:office:word" xmlns:w="http://schemas.openxmlformats.org/wordprocessingml/2006/main" xmlns:w14="http://schemas.microsoft.com/office/word/2010/wordml" xmlns:w15="http://schemas.microsoft.com/office/word/2012/wordml" xmlns:w16cex="http://schemas.microsoft.com/office/word/2018/wordml/cex" xmlns:w16cid="http://schemas.microsoft.com/office/word/2016/wordml/cid" xmlns:w16="http://schemas.microsoft.com/office/word/2018/wordml" xmlns:w16du="http://schemas.microsoft.com/office/word/2023/wordml/word16du" xmlns:w16sdtdh="http://schemas.microsoft.com/office/word/2020/wordml/sdtdatahash" xmlns:w16sdtfl="http://schemas.microsoft.com/office/word/2024/wordml/sdtformatlock" xmlns:w16se="http://schemas.microsoft.com/office/word/2015/wordml/symex" xmlns:wpg="http://schemas.microsoft.com/office/word/2010/wordprocessingGroup" xmlns:wpi="http://schemas.microsoft.com/office/word/2010/wordprocessingInk" xmlns:wne="http://schemas.microsoft.com/office/word/2006/wordml" xmlns:wps="http://schemas.microsoft.com/office/word/2010/wordprocessingShape" mc:Ignorable="w14 w15 w16se w16cid w16 w16cex w16sdtdh w16sdtfl w16du wp14">
   <w:p>
     <w:pPr>
       <w:pStyle w:val="Header"/>
@@ -27893,7 +28731,7 @@
 </file>
 
 <file path=word/numbering.xml><?xml version="1.0" encoding="utf-8"?>
-<w:numbering xmlns:wpc="http://schemas.microsoft.com/office/word/2010/wordprocessingCanvas" xmlns:cx="http://schemas.microsoft.com/office/drawing/2014/chartex" xmlns:cx1="http://schemas.microsoft.com/office/drawing/2015/9/8/chartex" xmlns:cx2="http://schemas.microsoft.com/office/drawing/2015/10/21/chartex" xmlns:cx3="http://schemas.microsoft.com/office/drawing/2016/5/9/chartex" xmlns:cx4="http://schemas.microsoft.com/office/drawing/2016/5/10/chartex" xmlns:cx5="http://schemas.microsoft.com/office/drawing/2016/5/11/chartex" xmlns:cx6="http://schemas.microsoft.com/office/drawing/2016/5/12/chartex" xmlns:cx7="http://schemas.microsoft.com/office/drawing/2016/5/13/chartex" xmlns:cx8="http://schemas.microsoft.com/office/drawing/2016/5/14/chartex" xmlns:mc="http://schemas.openxmlformats.org/markup-compatibility/2006" xmlns:aink="http://schemas.microsoft.com/office/drawing/2016/ink" xmlns:am3d="http://schemas.microsoft.com/office/drawing/2017/model3d" xmlns:o="urn:schemas-microsoft-com:office:office" xmlns:oel="http://schemas.microsoft.com/office/2019/extlst" xmlns:r="http://schemas.openxmlformats.org/officeDocument/2006/relationships" xmlns:m="http://schemas.openxmlformats.org/officeDocument/2006/math" xmlns:v="urn:schemas-microsoft-com:vml" xmlns:wp14="http://schemas.microsoft.com/office/word/2010/wordprocessingDrawing" xmlns:wp="http://schemas.openxmlformats.org/drawingml/2006/wordprocessingDrawing" xmlns:w10="urn:schemas-microsoft-com:office:word" xmlns:w="http://schemas.openxmlformats.org/wordprocessingml/2006/main" xmlns:w14="http://schemas.microsoft.com/office/word/2010/wordml" xmlns:w15="http://schemas.microsoft.com/office/word/2012/wordml" xmlns:w16cex="http://schemas.microsoft.com/office/word/2018/wordml/cex" xmlns:w16cid="http://schemas.microsoft.com/office/word/2016/wordml/cid" xmlns:w16="http://schemas.microsoft.com/office/word/2018/wordml" xmlns:w16du="http://schemas.microsoft.com/office/word/2023/wordml/word16du" xmlns:w16sdtdh="http://schemas.microsoft.com/office/word/2020/wordml/sdtdatahash" xmlns:w16se="http://schemas.microsoft.com/office/word/2015/wordml/symex" xmlns:wpg="http://schemas.microsoft.com/office/word/2010/wordprocessingGroup" xmlns:wpi="http://schemas.microsoft.com/office/word/2010/wordprocessingInk" xmlns:wne="http://schemas.microsoft.com/office/word/2006/wordml" xmlns:wps="http://schemas.microsoft.com/office/word/2010/wordprocessingShape" mc:Ignorable="w14 w15 w16se w16cid w16 w16cex w16sdtdh w16du wp14">
+<w:numbering xmlns:wpc="http://schemas.microsoft.com/office/word/2010/wordprocessingCanvas" xmlns:cx="http://schemas.microsoft.com/office/drawing/2014/chartex" xmlns:cx1="http://schemas.microsoft.com/office/drawing/2015/9/8/chartex" xmlns:cx2="http://schemas.microsoft.com/office/drawing/2015/10/21/chartex" xmlns:cx3="http://schemas.microsoft.com/office/drawing/2016/5/9/chartex" xmlns:cx4="http://schemas.microsoft.com/office/drawing/2016/5/10/chartex" xmlns:cx5="http://schemas.microsoft.com/office/drawing/2016/5/11/chartex" xmlns:cx6="http://schemas.microsoft.com/office/drawing/2016/5/12/chartex" xmlns:cx7="http://schemas.microsoft.com/office/drawing/2016/5/13/chartex" xmlns:cx8="http://schemas.microsoft.com/office/drawing/2016/5/14/chartex" xmlns:mc="http://schemas.openxmlformats.org/markup-compatibility/2006" xmlns:aink="http://schemas.microsoft.com/office/drawing/2016/ink" xmlns:am3d="http://schemas.microsoft.com/office/drawing/2017/model3d" xmlns:o="urn:schemas-microsoft-com:office:office" xmlns:oel="http://schemas.microsoft.com/office/2019/extlst" xmlns:r="http://schemas.openxmlformats.org/officeDocument/2006/relationships" xmlns:m="http://schemas.openxmlformats.org/officeDocument/2006/math" xmlns:v="urn:schemas-microsoft-com:vml" xmlns:wp14="http://schemas.microsoft.com/office/word/2010/wordprocessingDrawing" xmlns:wp="http://schemas.openxmlformats.org/drawingml/2006/wordprocessingDrawing" xmlns:w10="urn:schemas-microsoft-com:office:word" xmlns:w="http://schemas.openxmlformats.org/wordprocessingml/2006/main" xmlns:w14="http://schemas.microsoft.com/office/word/2010/wordml" xmlns:w15="http://schemas.microsoft.com/office/word/2012/wordml" xmlns:w16cex="http://schemas.microsoft.com/office/word/2018/wordml/cex" xmlns:w16cid="http://schemas.microsoft.com/office/word/2016/wordml/cid" xmlns:w16="http://schemas.microsoft.com/office/word/2018/wordml" xmlns:w16du="http://schemas.microsoft.com/office/word/2023/wordml/word16du" xmlns:w16sdtdh="http://schemas.microsoft.com/office/word/2020/wordml/sdtdatahash" xmlns:w16sdtfl="http://schemas.microsoft.com/office/word/2024/wordml/sdtformatlock" xmlns:w16se="http://schemas.microsoft.com/office/word/2015/wordml/symex" xmlns:wpg="http://schemas.microsoft.com/office/word/2010/wordprocessingGroup" xmlns:wpi="http://schemas.microsoft.com/office/word/2010/wordprocessingInk" xmlns:wne="http://schemas.microsoft.com/office/word/2006/wordml" xmlns:wps="http://schemas.microsoft.com/office/word/2010/wordprocessingShape" mc:Ignorable="w14 w15 w16se w16cid w16 w16cex w16sdtdh w16sdtfl w16du wp14">
   <w:abstractNum w:abstractNumId="0" w15:restartNumberingAfterBreak="0">
     <w:nsid w:val="03C96428"/>
     <w:multiLevelType w:val="hybridMultilevel"/>
@@ -31797,7 +32635,7 @@
 </file>
 
 <file path=word/styles.xml><?xml version="1.0" encoding="utf-8"?>
-<w:styles xmlns:mc="http://schemas.openxmlformats.org/markup-compatibility/2006" xmlns:r="http://schemas.openxmlformats.org/officeDocument/2006/relationships" xmlns:w="http://schemas.openxmlformats.org/wordprocessingml/2006/main" xmlns:w14="http://schemas.microsoft.com/office/word/2010/wordml" xmlns:w15="http://schemas.microsoft.com/office/word/2012/wordml" xmlns:w16cex="http://schemas.microsoft.com/office/word/2018/wordml/cex" xmlns:w16cid="http://schemas.microsoft.com/office/word/2016/wordml/cid" xmlns:w16="http://schemas.microsoft.com/office/word/2018/wordml" xmlns:w16du="http://schemas.microsoft.com/office/word/2023/wordml/word16du" xmlns:w16sdtdh="http://schemas.microsoft.com/office/word/2020/wordml/sdtdatahash" xmlns:w16se="http://schemas.microsoft.com/office/word/2015/wordml/symex" mc:Ignorable="w14 w15 w16se w16cid w16 w16cex w16sdtdh w16du">
+<w:styles xmlns:mc="http://schemas.openxmlformats.org/markup-compatibility/2006" xmlns:r="http://schemas.openxmlformats.org/officeDocument/2006/relationships" xmlns:w="http://schemas.openxmlformats.org/wordprocessingml/2006/main" xmlns:w14="http://schemas.microsoft.com/office/word/2010/wordml" xmlns:w15="http://schemas.microsoft.com/office/word/2012/wordml" xmlns:w16cex="http://schemas.microsoft.com/office/word/2018/wordml/cex" xmlns:w16cid="http://schemas.microsoft.com/office/word/2016/wordml/cid" xmlns:w16="http://schemas.microsoft.com/office/word/2018/wordml" xmlns:w16du="http://schemas.microsoft.com/office/word/2023/wordml/word16du" xmlns:w16sdtdh="http://schemas.microsoft.com/office/word/2020/wordml/sdtdatahash" xmlns:w16sdtfl="http://schemas.microsoft.com/office/word/2024/wordml/sdtformatlock" xmlns:w16se="http://schemas.microsoft.com/office/word/2015/wordml/symex" mc:Ignorable="w14 w15 w16se w16cid w16 w16cex w16sdtdh w16sdtfl w16du">
   <w:docDefaults>
     <w:rPrDefault>
       <w:rPr>
@@ -32791,18 +33629,6 @@
 </w:styles>
 </file>
 
-<file path=word/activeX/activeX1.xml><?xml version="1.0" encoding="utf-8"?>
-<ax:ocx xmlns:ax="http://schemas.microsoft.com/office/2006/activeX" xmlns:r="http://schemas.openxmlformats.org/officeDocument/2006/relationships" ax:classid="{5512D118-5CC6-11CF-8D67-00AA00BDCE1D}" ax:persistence="persistStream" r:id="rId1"/>
-</file>
-
-<file path=word/activeX/activeX2.xml><?xml version="1.0" encoding="utf-8"?>
-<ax:ocx xmlns:ax="http://schemas.microsoft.com/office/2006/activeX" xmlns:r="http://schemas.openxmlformats.org/officeDocument/2006/relationships" ax:classid="{5512D118-5CC6-11CF-8D67-00AA00BDCE1D}" ax:persistence="persistStream" r:id="rId1"/>
-</file>
-
-<file path=word/activeX/activeX3.xml><?xml version="1.0" encoding="utf-8"?>
-<ax:ocx xmlns:ax="http://schemas.microsoft.com/office/2006/activeX" xmlns:r="http://schemas.openxmlformats.org/officeDocument/2006/relationships" ax:classid="{5512D118-5CC6-11CF-8D67-00AA00BDCE1D}" ax:persistence="persistStream" r:id="rId1"/>
-</file>
-
 <file path=word/theme/theme1.xml><?xml version="1.0" encoding="utf-8"?>
 <a:theme xmlns:a="http://schemas.openxmlformats.org/drawingml/2006/main" name="Office Theme">
   <a:themeElements>

</xml_diff>